<commit_message>
ref(resume): Spruce up android resume
</commit_message>
<xml_diff>
--- a/Resume_Android_1.docx
+++ b/Resume_Android_1.docx
@@ -17,7 +17,7 @@
           <w:rPr>
             <w:rStyle w:val="Hyperlink"/>
           </w:rPr>
-          <w:t>dbhatta1232+js@gmail.com</w:t>
+          <w:t>d.bhatta.1232@gmail.com</w:t>
         </w:r>
       </w:hyperlink>
       <w:r>
@@ -34,6 +34,20 @@
       <w:r>
         <w:t xml:space="preserve"> | </w:t>
       </w:r>
+      <w:hyperlink r:id="rId9" w:tooltip="https://d-bhatta.github.io/Portfolio-Main/" w:history="1">
+        <w:r>
+          <w:rPr>
+            <w:rStyle w:val="Hyperlink"/>
+            <w:rFonts w:ascii="Segoe UI" w:eastAsiaTheme="majorEastAsia" w:hAnsi="Segoe UI" w:cs="Segoe UI"/>
+            <w:sz w:val="21"/>
+            <w:szCs w:val="21"/>
+          </w:rPr>
+          <w:t>Portfolio</w:t>
+        </w:r>
+      </w:hyperlink>
+      <w:r>
+        <w:t xml:space="preserve"> </w:t>
+      </w:r>
     </w:p>
     <w:p>
       <w:pPr>
@@ -63,10 +77,21 @@
           <w:sz w:val="20"/>
           <w:szCs w:val="20"/>
         </w:rPr>
-        <w:t>Software Engineer with experience developing Android</w:t>
-      </w:r>
-      <w:r>
-        <w:rPr>
+        <w:t xml:space="preserve">Software Engineer with experience developing </w:t>
+      </w:r>
+      <w:r>
+        <w:rPr>
+          <w:b/>
+          <w:bCs/>
+          <w:sz w:val="20"/>
+          <w:szCs w:val="20"/>
+        </w:rPr>
+        <w:t>Android</w:t>
+      </w:r>
+      <w:r>
+        <w:rPr>
+          <w:b/>
+          <w:bCs/>
           <w:sz w:val="20"/>
           <w:szCs w:val="20"/>
         </w:rPr>
@@ -74,6 +99,8 @@
       </w:r>
       <w:r>
         <w:rPr>
+          <w:b/>
+          <w:bCs/>
           <w:sz w:val="20"/>
           <w:szCs w:val="20"/>
         </w:rPr>
@@ -95,6 +122,8 @@
       </w:r>
       <w:r>
         <w:rPr>
+          <w:b/>
+          <w:bCs/>
           <w:sz w:val="20"/>
           <w:szCs w:val="20"/>
         </w:rPr>
@@ -126,10 +155,21 @@
           <w:sz w:val="20"/>
           <w:szCs w:val="20"/>
         </w:rPr>
-        <w:t xml:space="preserve"> M</w:t>
-      </w:r>
-      <w:r>
-        <w:rPr>
+        <w:t xml:space="preserve"> </w:t>
+      </w:r>
+      <w:r>
+        <w:rPr>
+          <w:b/>
+          <w:bCs/>
+          <w:sz w:val="20"/>
+          <w:szCs w:val="20"/>
+        </w:rPr>
+        <w:t>M</w:t>
+      </w:r>
+      <w:r>
+        <w:rPr>
+          <w:b/>
+          <w:bCs/>
           <w:sz w:val="20"/>
           <w:szCs w:val="20"/>
         </w:rPr>
@@ -137,6 +177,8 @@
       </w:r>
       <w:r>
         <w:rPr>
+          <w:b/>
+          <w:bCs/>
           <w:sz w:val="20"/>
           <w:szCs w:val="20"/>
         </w:rPr>
@@ -144,6 +186,8 @@
       </w:r>
       <w:r>
         <w:rPr>
+          <w:b/>
+          <w:bCs/>
           <w:sz w:val="20"/>
           <w:szCs w:val="20"/>
         </w:rPr>
@@ -151,6 +195,8 @@
       </w:r>
       <w:r>
         <w:rPr>
+          <w:b/>
+          <w:bCs/>
           <w:sz w:val="20"/>
           <w:szCs w:val="20"/>
         </w:rPr>
@@ -233,6 +279,20 @@
         </w:rPr>
         <w:t>Java</w:t>
       </w:r>
+      <w:r>
+        <w:rPr>
+          <w:sz w:val="20"/>
+          <w:szCs w:val="20"/>
+        </w:rPr>
+        <w:t>, Python</w:t>
+      </w:r>
+      <w:r>
+        <w:rPr>
+          <w:sz w:val="20"/>
+          <w:szCs w:val="20"/>
+        </w:rPr>
+        <w:t>, SQL</w:t>
+      </w:r>
     </w:p>
     <w:p>
       <w:pPr>
@@ -248,85 +308,513 @@
           <w:sz w:val="20"/>
           <w:szCs w:val="20"/>
         </w:rPr>
-        <w:t>Intermediate</w:t>
-      </w:r>
-      <w:r>
-        <w:rPr>
-          <w:sz w:val="20"/>
-          <w:szCs w:val="20"/>
-        </w:rPr>
-        <w:t>:</w:t>
-      </w:r>
-      <w:r>
-        <w:rPr>
-          <w:sz w:val="20"/>
-          <w:szCs w:val="20"/>
-        </w:rPr>
-        <w:t xml:space="preserve"> </w:t>
-      </w:r>
-      <w:r>
-        <w:rPr>
-          <w:sz w:val="20"/>
-          <w:szCs w:val="20"/>
-        </w:rPr>
-        <w:t>Python</w:t>
-      </w:r>
-      <w:r>
-        <w:rPr>
-          <w:sz w:val="20"/>
-          <w:szCs w:val="20"/>
-        </w:rPr>
-        <w:t xml:space="preserve">, </w:t>
-      </w:r>
-      <w:r>
-        <w:rPr>
-          <w:sz w:val="20"/>
-          <w:szCs w:val="20"/>
-        </w:rPr>
-        <w:t>C++, HTML &amp; CSS, SQL</w:t>
+        <w:t>Learning</w:t>
+      </w:r>
+      <w:r>
+        <w:rPr>
+          <w:sz w:val="20"/>
+          <w:szCs w:val="20"/>
+        </w:rPr>
+        <w:t xml:space="preserve">: </w:t>
+      </w:r>
+      <w:r>
+        <w:rPr>
+          <w:sz w:val="20"/>
+          <w:szCs w:val="20"/>
+        </w:rPr>
+        <w:t>Kotlin</w:t>
       </w:r>
     </w:p>
     <w:p>
       <w:pPr>
-        <w:rPr>
-          <w:sz w:val="20"/>
-          <w:szCs w:val="20"/>
-        </w:rPr>
-      </w:pPr>
-      <w:r>
-        <w:rPr>
-          <w:b/>
-          <w:bCs/>
-          <w:sz w:val="20"/>
-          <w:szCs w:val="20"/>
-        </w:rPr>
-        <w:t>Learning</w:t>
-      </w:r>
-      <w:r>
-        <w:rPr>
-          <w:sz w:val="20"/>
-          <w:szCs w:val="20"/>
-        </w:rPr>
-        <w:t xml:space="preserve">: </w:t>
-      </w:r>
-      <w:r>
-        <w:rPr>
-          <w:sz w:val="20"/>
-          <w:szCs w:val="20"/>
-        </w:rPr>
-        <w:t>Kotlin</w:t>
-      </w:r>
-      <w:r>
-        <w:rPr>
-          <w:sz w:val="20"/>
-          <w:szCs w:val="20"/>
-        </w:rPr>
-        <w:t>, Flutter</w:t>
+        <w:pStyle w:val="Heading3"/>
+        <w:rPr>
+          <w:sz w:val="28"/>
+          <w:szCs w:val="28"/>
+        </w:rPr>
+      </w:pPr>
+      <w:r>
+        <w:rPr>
+          <w:sz w:val="28"/>
+          <w:szCs w:val="28"/>
+        </w:rPr>
+        <w:t>Frameworks, API, and Cloud services</w:t>
       </w:r>
     </w:p>
     <w:p>
       <w:pPr>
+        <w:rPr>
+          <w:sz w:val="20"/>
+          <w:szCs w:val="20"/>
+        </w:rPr>
+      </w:pPr>
+      <w:r>
+        <w:rPr>
+          <w:b/>
+          <w:bCs/>
+          <w:sz w:val="22"/>
+          <w:szCs w:val="22"/>
+        </w:rPr>
+        <w:t>Fluent</w:t>
+      </w:r>
+      <w:r>
+        <w:rPr>
+          <w:sz w:val="22"/>
+          <w:szCs w:val="22"/>
+        </w:rPr>
+        <w:t>:</w:t>
+      </w:r>
+      <w:r>
+        <w:rPr>
+          <w:sz w:val="20"/>
+          <w:szCs w:val="20"/>
+        </w:rPr>
+        <w:t xml:space="preserve"> </w:t>
+      </w:r>
+      <w:r>
+        <w:rPr>
+          <w:sz w:val="20"/>
+          <w:szCs w:val="20"/>
+        </w:rPr>
+        <w:t>Amplify</w:t>
+      </w:r>
+      <w:r>
+        <w:rPr>
+          <w:sz w:val="20"/>
+          <w:szCs w:val="20"/>
+        </w:rPr>
+        <w:t>, Android SDK, Google APIs</w:t>
+      </w:r>
+    </w:p>
+    <w:p>
+      <w:pPr>
+        <w:rPr>
+          <w:sz w:val="22"/>
+          <w:szCs w:val="22"/>
+        </w:rPr>
+      </w:pPr>
+      <w:r>
+        <w:rPr>
+          <w:b/>
+          <w:bCs/>
+          <w:sz w:val="22"/>
+          <w:szCs w:val="22"/>
+        </w:rPr>
+        <w:t>Intermediate</w:t>
+      </w:r>
+      <w:r>
+        <w:rPr>
+          <w:sz w:val="22"/>
+          <w:szCs w:val="22"/>
+        </w:rPr>
+        <w:t xml:space="preserve">: </w:t>
+      </w:r>
+    </w:p>
+    <w:p>
+      <w:pPr>
+        <w:rPr>
+          <w:sz w:val="20"/>
+          <w:szCs w:val="20"/>
+        </w:rPr>
+      </w:pPr>
+      <w:r>
+        <w:rPr>
+          <w:b/>
+          <w:bCs/>
+          <w:sz w:val="20"/>
+          <w:szCs w:val="20"/>
+        </w:rPr>
+        <w:t>AWS services:</w:t>
+      </w:r>
+      <w:r>
+        <w:rPr>
+          <w:sz w:val="20"/>
+          <w:szCs w:val="20"/>
+        </w:rPr>
+        <w:t xml:space="preserve"> </w:t>
+      </w:r>
+      <w:r>
+        <w:rPr>
+          <w:sz w:val="20"/>
+          <w:szCs w:val="20"/>
+        </w:rPr>
+        <w:t>EC2, S3, Simple DB, DynamoDB, Lambda, API Gateway</w:t>
+      </w:r>
+    </w:p>
+    <w:p>
+      <w:pPr>
+        <w:rPr>
+          <w:sz w:val="20"/>
+          <w:szCs w:val="20"/>
+        </w:rPr>
+      </w:pPr>
+      <w:r>
+        <w:rPr>
+          <w:b/>
+          <w:bCs/>
+          <w:sz w:val="20"/>
+          <w:szCs w:val="20"/>
+        </w:rPr>
+        <w:t>Databases:</w:t>
+      </w:r>
+      <w:r>
+        <w:rPr>
+          <w:sz w:val="20"/>
+          <w:szCs w:val="20"/>
+        </w:rPr>
+        <w:t xml:space="preserve"> MariaDB, MongoDB, PostgreSQL</w:t>
+      </w:r>
+    </w:p>
+    <w:p>
+      <w:pPr>
+        <w:rPr>
+          <w:sz w:val="22"/>
+          <w:szCs w:val="22"/>
+        </w:rPr>
+      </w:pPr>
+      <w:r>
+        <w:rPr>
+          <w:b/>
+          <w:bCs/>
+          <w:sz w:val="22"/>
+          <w:szCs w:val="22"/>
+        </w:rPr>
+        <w:t>Learning</w:t>
+      </w:r>
+      <w:r>
+        <w:rPr>
+          <w:sz w:val="22"/>
+          <w:szCs w:val="22"/>
+        </w:rPr>
+        <w:t xml:space="preserve">: </w:t>
+      </w:r>
+    </w:p>
+    <w:p>
+      <w:pPr>
+        <w:rPr>
+          <w:sz w:val="20"/>
+          <w:szCs w:val="20"/>
+        </w:rPr>
+      </w:pPr>
+      <w:r>
+        <w:rPr>
+          <w:b/>
+          <w:bCs/>
+          <w:sz w:val="20"/>
+          <w:szCs w:val="20"/>
+        </w:rPr>
+        <w:t>Machine Learning:</w:t>
+      </w:r>
+      <w:r>
+        <w:rPr>
+          <w:sz w:val="20"/>
+          <w:szCs w:val="20"/>
+        </w:rPr>
+        <w:t xml:space="preserve"> Model development with scikit-learn, TensorFlow, Keras. Data representation with matplotlib.</w:t>
+      </w:r>
+    </w:p>
+    <w:p>
+      <w:pPr>
+        <w:rPr>
+          <w:sz w:val="20"/>
+          <w:szCs w:val="20"/>
+        </w:rPr>
+      </w:pPr>
+      <w:r>
+        <w:rPr>
+          <w:b/>
+          <w:bCs/>
+          <w:sz w:val="20"/>
+          <w:szCs w:val="20"/>
+        </w:rPr>
+        <w:t>AWS:</w:t>
+      </w:r>
+      <w:r>
+        <w:rPr>
+          <w:sz w:val="20"/>
+          <w:szCs w:val="20"/>
+        </w:rPr>
+        <w:t xml:space="preserve"> Model Training on Cloud Instances with AWS infrastructure, GAN training with AWS DeepComposer</w:t>
+      </w:r>
+    </w:p>
+    <w:p>
+      <w:pPr>
+        <w:rPr>
+          <w:sz w:val="20"/>
+          <w:szCs w:val="20"/>
+        </w:rPr>
+      </w:pPr>
+      <w:r>
+        <w:rPr>
+          <w:b/>
+          <w:bCs/>
+          <w:sz w:val="20"/>
+          <w:szCs w:val="20"/>
+        </w:rPr>
+        <w:t>Azure services:</w:t>
+      </w:r>
+      <w:r>
+        <w:rPr>
+          <w:sz w:val="20"/>
+          <w:szCs w:val="20"/>
+        </w:rPr>
+        <w:t xml:space="preserve"> Azure AppService, Azure Virtual Machine</w:t>
+      </w:r>
+    </w:p>
+    <w:p>
+      <w:pPr>
+        <w:pStyle w:val="Heading1"/>
+        <w:rPr>
+          <w:sz w:val="36"/>
+          <w:szCs w:val="36"/>
+        </w:rPr>
+      </w:pPr>
+      <w:r>
+        <w:rPr>
+          <w:sz w:val="36"/>
+          <w:szCs w:val="36"/>
+        </w:rPr>
+        <w:t>Free Lancing</w:t>
+      </w:r>
+      <w:r>
+        <w:rPr>
+          <w:sz w:val="36"/>
+          <w:szCs w:val="36"/>
+        </w:rPr>
+        <w:t xml:space="preserve"> Work Experience</w:t>
+      </w:r>
+    </w:p>
+    <w:p>
+      <w:pPr>
         <w:pStyle w:val="Heading3"/>
+        <w:rPr>
+          <w:sz w:val="24"/>
+          <w:szCs w:val="24"/>
+        </w:rPr>
+      </w:pPr>
+      <w:r>
+        <w:rPr>
+          <w:sz w:val="24"/>
+          <w:szCs w:val="24"/>
+        </w:rPr>
+        <w:t>Recent Client: Cr*****U (Startup): Fintech Android App [Name withheld for client confidentiality]</w:t>
+      </w:r>
+    </w:p>
+    <w:p>
+      <w:pPr>
+        <w:pStyle w:val="ListParagraph"/>
+        <w:numPr>
+          <w:ilvl w:val="0"/>
+          <w:numId w:val="8"/>
+        </w:numPr>
+        <w:rPr>
+          <w:sz w:val="20"/>
+          <w:szCs w:val="20"/>
+        </w:rPr>
+      </w:pPr>
+      <w:r>
+        <w:rPr>
+          <w:sz w:val="20"/>
+          <w:szCs w:val="20"/>
+        </w:rPr>
+        <w:t xml:space="preserve">Designed and developed </w:t>
+      </w:r>
+      <w:r>
+        <w:rPr>
+          <w:b/>
+          <w:bCs/>
+          <w:sz w:val="20"/>
+          <w:szCs w:val="20"/>
+        </w:rPr>
+        <w:t>Java Android app</w:t>
+      </w:r>
+      <w:r>
+        <w:rPr>
+          <w:sz w:val="20"/>
+          <w:szCs w:val="20"/>
+        </w:rPr>
+        <w:t xml:space="preserve"> with respect to client business requirements.</w:t>
+      </w:r>
+    </w:p>
+    <w:p>
+      <w:pPr>
+        <w:pStyle w:val="ListParagraph"/>
+        <w:numPr>
+          <w:ilvl w:val="0"/>
+          <w:numId w:val="8"/>
+        </w:numPr>
+        <w:rPr>
+          <w:sz w:val="20"/>
+          <w:szCs w:val="20"/>
+        </w:rPr>
+      </w:pPr>
+      <w:r>
+        <w:rPr>
+          <w:sz w:val="20"/>
+          <w:szCs w:val="20"/>
+        </w:rPr>
+        <w:t xml:space="preserve">Developed </w:t>
+      </w:r>
+      <w:r>
+        <w:rPr>
+          <w:b/>
+          <w:bCs/>
+          <w:sz w:val="20"/>
+          <w:szCs w:val="20"/>
+        </w:rPr>
+        <w:t>authentication</w:t>
+      </w:r>
+      <w:r>
+        <w:rPr>
+          <w:sz w:val="20"/>
+          <w:szCs w:val="20"/>
+        </w:rPr>
+        <w:t xml:space="preserve">, </w:t>
+      </w:r>
+      <w:r>
+        <w:rPr>
+          <w:b/>
+          <w:bCs/>
+          <w:sz w:val="20"/>
+          <w:szCs w:val="20"/>
+        </w:rPr>
+        <w:t>data storage</w:t>
+      </w:r>
+      <w:r>
+        <w:rPr>
+          <w:sz w:val="20"/>
+          <w:szCs w:val="20"/>
+        </w:rPr>
+        <w:t xml:space="preserve">, and certain business </w:t>
+      </w:r>
+      <w:r>
+        <w:rPr>
+          <w:b/>
+          <w:bCs/>
+          <w:sz w:val="20"/>
+          <w:szCs w:val="20"/>
+        </w:rPr>
+        <w:t>functionality using API calls</w:t>
+      </w:r>
+      <w:r>
+        <w:rPr>
+          <w:sz w:val="20"/>
+          <w:szCs w:val="20"/>
+        </w:rPr>
+        <w:t xml:space="preserve"> for said app.</w:t>
+      </w:r>
+    </w:p>
+    <w:p>
+      <w:pPr>
+        <w:pStyle w:val="ListParagraph"/>
+        <w:numPr>
+          <w:ilvl w:val="0"/>
+          <w:numId w:val="8"/>
+        </w:numPr>
+        <w:rPr>
+          <w:sz w:val="20"/>
+          <w:szCs w:val="20"/>
+        </w:rPr>
+      </w:pPr>
+      <w:r>
+        <w:rPr>
+          <w:sz w:val="20"/>
+          <w:szCs w:val="20"/>
+        </w:rPr>
+        <w:t xml:space="preserve">Developed and deployed </w:t>
+      </w:r>
+      <w:r>
+        <w:rPr>
+          <w:b/>
+          <w:bCs/>
+          <w:sz w:val="20"/>
+          <w:szCs w:val="20"/>
+        </w:rPr>
+        <w:t>serverless Amazon Web Services</w:t>
+      </w:r>
+      <w:r>
+        <w:rPr>
+          <w:sz w:val="20"/>
+          <w:szCs w:val="20"/>
+        </w:rPr>
+        <w:t xml:space="preserve"> backend with </w:t>
+      </w:r>
+      <w:r>
+        <w:rPr>
+          <w:b/>
+          <w:bCs/>
+          <w:sz w:val="20"/>
+          <w:szCs w:val="20"/>
+        </w:rPr>
+        <w:t>Amplify, DynamoDB, API Gateway, S3, and Lambda</w:t>
+      </w:r>
+      <w:r>
+        <w:rPr>
+          <w:sz w:val="20"/>
+          <w:szCs w:val="20"/>
+        </w:rPr>
+        <w:t>.</w:t>
+      </w:r>
+    </w:p>
+    <w:p>
+      <w:pPr>
+        <w:rPr>
+          <w:b/>
+          <w:bCs/>
+          <w:sz w:val="22"/>
+          <w:szCs w:val="22"/>
+        </w:rPr>
+      </w:pPr>
+      <w:r>
+        <w:rPr>
+          <w:b/>
+          <w:bCs/>
+          <w:sz w:val="20"/>
+          <w:szCs w:val="20"/>
+        </w:rPr>
+        <w:t>Technologies used: Java, Android SDK and Google APIs, AWS Amplify, AWS DynamoDB, AWS S3, AWS Lambda</w:t>
+      </w:r>
+    </w:p>
+    <w:p>
+      <w:pPr>
+        <w:pStyle w:val="Heading1"/>
+        <w:tabs>
+          <w:tab w:val="left" w:pos="180"/>
+        </w:tabs>
+        <w:ind w:left="180"/>
+        <w:rPr>
+          <w:sz w:val="36"/>
+          <w:szCs w:val="36"/>
+        </w:rPr>
+      </w:pPr>
+      <w:r>
+        <w:rPr>
+          <w:sz w:val="36"/>
+          <w:szCs w:val="36"/>
+        </w:rPr>
+        <w:t>Key Projects</w:t>
+      </w:r>
+      <w:r>
+        <w:rPr>
+          <w:sz w:val="36"/>
+          <w:szCs w:val="36"/>
+        </w:rPr>
+        <w:t xml:space="preserve">—See Portfolio at </w:t>
+      </w:r>
+      <w:hyperlink r:id="rId10" w:history="1">
+        <w:r>
+          <w:rPr>
+            <w:rStyle w:val="Hyperlink"/>
+            <w:sz w:val="36"/>
+            <w:szCs w:val="36"/>
+          </w:rPr>
+          <w:t>portfolio.debabrata.xyz</w:t>
+        </w:r>
+      </w:hyperlink>
+    </w:p>
+    <w:p>
+      <w:pPr>
+        <w:pStyle w:val="Heading2"/>
         <w:rPr>
           <w:sz w:val="28"/>
           <w:szCs w:val="28"/>
@@ -337,113 +825,306 @@
           <w:sz w:val="28"/>
           <w:szCs w:val="28"/>
         </w:rPr>
-        <w:t>Frameworks, API, and Cloud services</w:t>
+        <w:t xml:space="preserve">Full Stack Projects </w:t>
+      </w:r>
+      <w:r>
+        <w:rPr>
+          <w:noProof/>
+          <w:sz w:val="28"/>
+          <w:szCs w:val="28"/>
+        </w:rPr>
+        <mc:AlternateContent>
+          <mc:Choice Requires="wps">
+            <w:drawing>
+              <wp:anchor distT="0" distB="0" distL="114300" distR="114300" simplePos="0" relativeHeight="251659264" behindDoc="1" locked="0" layoutInCell="1" allowOverlap="1" wp14:anchorId="433EB452" wp14:editId="57987DBD">
+                <wp:simplePos x="0" y="0"/>
+                <wp:positionH relativeFrom="column">
+                  <wp:posOffset>1581150</wp:posOffset>
+                </wp:positionH>
+                <wp:positionV relativeFrom="paragraph">
+                  <wp:posOffset>4445</wp:posOffset>
+                </wp:positionV>
+                <wp:extent cx="114300" cy="161925"/>
+                <wp:effectExtent l="19050" t="0" r="38100" b="47625"/>
+                <wp:wrapNone/>
+                <wp:docPr id="3" name="Arrow: Down 3"/>
+                <wp:cNvGraphicFramePr/>
+                <a:graphic xmlns:a="http://schemas.openxmlformats.org/drawingml/2006/main">
+                  <a:graphicData uri="http://schemas.microsoft.com/office/word/2010/wordprocessingShape">
+                    <wps:wsp>
+                      <wps:cNvSpPr/>
+                      <wps:spPr>
+                        <a:xfrm>
+                          <a:off x="0" y="0"/>
+                          <a:ext cx="114300" cy="161925"/>
+                        </a:xfrm>
+                        <a:prstGeom prst="downArrow">
+                          <a:avLst/>
+                        </a:prstGeom>
+                      </wps:spPr>
+                      <wps:style>
+                        <a:lnRef idx="2">
+                          <a:schemeClr val="accent1">
+                            <a:shade val="50000"/>
+                          </a:schemeClr>
+                        </a:lnRef>
+                        <a:fillRef idx="1">
+                          <a:schemeClr val="accent1"/>
+                        </a:fillRef>
+                        <a:effectRef idx="0">
+                          <a:schemeClr val="accent1"/>
+                        </a:effectRef>
+                        <a:fontRef idx="minor">
+                          <a:schemeClr val="lt1"/>
+                        </a:fontRef>
+                      </wps:style>
+                      <wps:bodyPr rot="0" spcFirstLastPara="0" vertOverflow="overflow" horzOverflow="overflow" vert="horz" wrap="square" lIns="91440" tIns="45720" rIns="91440" bIns="45720" numCol="1" spcCol="0" rtlCol="0" fromWordArt="0" anchor="ctr" anchorCtr="0" forceAA="0" compatLnSpc="1">
+                        <a:prstTxWarp prst="textNoShape">
+                          <a:avLst/>
+                        </a:prstTxWarp>
+                        <a:noAutofit/>
+                      </wps:bodyPr>
+                    </wps:wsp>
+                  </a:graphicData>
+                </a:graphic>
+              </wp:anchor>
+            </w:drawing>
+          </mc:Choice>
+          <mc:Fallback>
+            <w:pict>
+              <v:shapetype w14:anchorId="63FAD0DC" id="_x0000_t67" coordsize="21600,21600" o:spt="67" adj="16200,5400" path="m0@0l@1@0@1,0@2,0@2@0,21600@0,10800,21600xe">
+                <v:stroke joinstyle="miter"/>
+                <v:formulas>
+                  <v:f eqn="val #0"/>
+                  <v:f eqn="val #1"/>
+                  <v:f eqn="sum height 0 #1"/>
+                  <v:f eqn="sum 10800 0 #1"/>
+                  <v:f eqn="sum width 0 #0"/>
+                  <v:f eqn="prod @4 @3 10800"/>
+                  <v:f eqn="sum width 0 @5"/>
+                </v:formulas>
+                <v:path o:connecttype="custom" o:connectlocs="10800,0;0,@0;10800,21600;21600,@0" o:connectangles="270,180,90,0" textboxrect="@1,0,@2,@6"/>
+                <v:handles>
+                  <v:h position="#1,#0" xrange="0,10800" yrange="0,21600"/>
+                </v:handles>
+              </v:shapetype>
+              <v:shape id="Arrow: Down 3" o:spid="_x0000_s1026" type="#_x0000_t67" style="position:absolute;margin-left:124.5pt;margin-top:.35pt;width:9pt;height:12.75pt;z-index:-251657216;visibility:visible;mso-wrap-style:square;mso-wrap-distance-left:9pt;mso-wrap-distance-top:0;mso-wrap-distance-right:9pt;mso-wrap-distance-bottom:0;mso-position-horizontal:absolute;mso-position-horizontal-relative:text;mso-position-vertical:absolute;mso-position-vertical-relative:text;v-text-anchor:middle" o:gfxdata="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" adj="13976" fillcolor="#052f61 [3204]" strokecolor="#021730 [1604]" strokeweight="1.25pt">
+                <v:stroke endcap="round"/>
+              </v:shape>
+            </w:pict>
+          </mc:Fallback>
+        </mc:AlternateContent>
       </w:r>
     </w:p>
     <w:p>
       <w:pPr>
-        <w:rPr>
-          <w:sz w:val="20"/>
-          <w:szCs w:val="20"/>
-        </w:rPr>
-      </w:pPr>
-      <w:r>
-        <w:rPr>
-          <w:b/>
-          <w:bCs/>
-          <w:sz w:val="20"/>
-          <w:szCs w:val="20"/>
-        </w:rPr>
-        <w:t>Fluent</w:t>
-      </w:r>
-      <w:r>
-        <w:rPr>
-          <w:sz w:val="20"/>
-          <w:szCs w:val="20"/>
-        </w:rPr>
-        <w:t xml:space="preserve">: </w:t>
-      </w:r>
-      <w:r>
-        <w:rPr>
-          <w:sz w:val="20"/>
-          <w:szCs w:val="20"/>
-        </w:rPr>
-        <w:t>AWS services: Amplify</w:t>
-      </w:r>
-      <w:r>
-        <w:rPr>
-          <w:sz w:val="20"/>
-          <w:szCs w:val="20"/>
-        </w:rPr>
-        <w:t>, Android SDK, Google APIs</w:t>
+        <w:pStyle w:val="Heading3"/>
+        <w:rPr>
+          <w:sz w:val="24"/>
+          <w:szCs w:val="24"/>
+        </w:rPr>
+      </w:pPr>
+      <w:r>
+        <w:rPr>
+          <w:sz w:val="24"/>
+          <w:szCs w:val="24"/>
+        </w:rPr>
+        <w:t>Diabetes Prediction</w:t>
+      </w:r>
+      <w:r>
+        <w:rPr>
+          <w:sz w:val="24"/>
+          <w:szCs w:val="24"/>
+        </w:rPr>
+        <w:t xml:space="preserve"> Android App</w:t>
       </w:r>
     </w:p>
     <w:p>
       <w:pPr>
-        <w:rPr>
-          <w:sz w:val="20"/>
-          <w:szCs w:val="20"/>
-        </w:rPr>
-      </w:pPr>
-      <w:r>
-        <w:rPr>
-          <w:b/>
-          <w:bCs/>
-          <w:sz w:val="20"/>
-          <w:szCs w:val="20"/>
-        </w:rPr>
-        <w:t>Intermediate</w:t>
-      </w:r>
-      <w:r>
-        <w:rPr>
-          <w:sz w:val="20"/>
-          <w:szCs w:val="20"/>
-        </w:rPr>
-        <w:t xml:space="preserve">: </w:t>
+        <w:pStyle w:val="ListParagraph"/>
+        <w:numPr>
+          <w:ilvl w:val="0"/>
+          <w:numId w:val="16"/>
+        </w:numPr>
+        <w:rPr>
+          <w:sz w:val="20"/>
+          <w:szCs w:val="20"/>
+        </w:rPr>
+      </w:pPr>
+      <w:r>
+        <w:rPr>
+          <w:sz w:val="20"/>
+          <w:szCs w:val="20"/>
+        </w:rPr>
+        <w:t>Full Stack</w:t>
+      </w:r>
+      <w:r>
+        <w:rPr>
+          <w:b/>
+          <w:bCs/>
+          <w:sz w:val="20"/>
+          <w:szCs w:val="20"/>
+        </w:rPr>
+        <w:t xml:space="preserve"> Android app</w:t>
+      </w:r>
+      <w:r>
+        <w:rPr>
+          <w:sz w:val="20"/>
+          <w:szCs w:val="20"/>
+        </w:rPr>
+        <w:t xml:space="preserve"> with a </w:t>
+      </w:r>
+      <w:r>
+        <w:rPr>
+          <w:b/>
+          <w:bCs/>
+          <w:sz w:val="20"/>
+          <w:szCs w:val="20"/>
+        </w:rPr>
+        <w:t>Flask backend</w:t>
+      </w:r>
+      <w:r>
+        <w:rPr>
+          <w:sz w:val="20"/>
+          <w:szCs w:val="20"/>
+        </w:rPr>
+        <w:t xml:space="preserve"> that performs diabetes prediction with an </w:t>
+      </w:r>
+      <w:r>
+        <w:rPr>
+          <w:b/>
+          <w:bCs/>
+          <w:sz w:val="20"/>
+          <w:szCs w:val="20"/>
+        </w:rPr>
+        <w:t>ensemble of 6 trained machine learning models</w:t>
+      </w:r>
+      <w:r>
+        <w:rPr>
+          <w:sz w:val="20"/>
+          <w:szCs w:val="20"/>
+        </w:rPr>
+        <w:t>.</w:t>
       </w:r>
     </w:p>
     <w:p>
       <w:pPr>
-        <w:rPr>
-          <w:sz w:val="20"/>
-          <w:szCs w:val="20"/>
-        </w:rPr>
-      </w:pPr>
-      <w:r>
-        <w:rPr>
-          <w:sz w:val="20"/>
-          <w:szCs w:val="20"/>
-        </w:rPr>
-        <w:t xml:space="preserve">AWS services: </w:t>
-      </w:r>
-      <w:r>
-        <w:rPr>
-          <w:sz w:val="20"/>
-          <w:szCs w:val="20"/>
-        </w:rPr>
-        <w:t>EC2, S3, Simple DB</w:t>
+        <w:pStyle w:val="ListParagraph"/>
+        <w:numPr>
+          <w:ilvl w:val="0"/>
+          <w:numId w:val="9"/>
+        </w:numPr>
+        <w:rPr>
+          <w:sz w:val="20"/>
+          <w:szCs w:val="20"/>
+        </w:rPr>
+      </w:pPr>
+      <w:r>
+        <w:rPr>
+          <w:sz w:val="20"/>
+          <w:szCs w:val="20"/>
+        </w:rPr>
+        <w:t xml:space="preserve">Led a team of 4 developers to create user interfaces and </w:t>
+      </w:r>
+      <w:r>
+        <w:rPr>
+          <w:b/>
+          <w:bCs/>
+          <w:sz w:val="20"/>
+          <w:szCs w:val="20"/>
+        </w:rPr>
+        <w:t>Kotlin</w:t>
+      </w:r>
+      <w:r>
+        <w:rPr>
+          <w:sz w:val="20"/>
+          <w:szCs w:val="20"/>
+        </w:rPr>
+        <w:t xml:space="preserve"> code, and delivered functionality on a tight deadline.</w:t>
       </w:r>
     </w:p>
     <w:p>
       <w:pPr>
-        <w:rPr>
-          <w:sz w:val="20"/>
-          <w:szCs w:val="20"/>
-        </w:rPr>
-      </w:pPr>
-      <w:r>
-        <w:rPr>
-          <w:sz w:val="20"/>
-          <w:szCs w:val="20"/>
-        </w:rPr>
-        <w:t xml:space="preserve">Databases: </w:t>
-      </w:r>
-      <w:r>
-        <w:rPr>
-          <w:sz w:val="20"/>
-          <w:szCs w:val="20"/>
-        </w:rPr>
-        <w:t>MariaDB, MongoDB</w:t>
+        <w:pStyle w:val="ListParagraph"/>
+        <w:numPr>
+          <w:ilvl w:val="0"/>
+          <w:numId w:val="9"/>
+        </w:numPr>
+        <w:rPr>
+          <w:sz w:val="20"/>
+          <w:szCs w:val="20"/>
+        </w:rPr>
+      </w:pPr>
+      <w:r>
+        <w:rPr>
+          <w:sz w:val="20"/>
+          <w:szCs w:val="20"/>
+        </w:rPr>
+        <w:t xml:space="preserve">Developed </w:t>
+      </w:r>
+      <w:r>
+        <w:rPr>
+          <w:b/>
+          <w:bCs/>
+          <w:sz w:val="20"/>
+          <w:szCs w:val="20"/>
+        </w:rPr>
+        <w:t>pipelined architecture for training and serializing 6 models</w:t>
+      </w:r>
+      <w:r>
+        <w:rPr>
+          <w:sz w:val="20"/>
+          <w:szCs w:val="20"/>
+        </w:rPr>
+        <w:t xml:space="preserve"> on the Pima Indians diabetes data set, which were then </w:t>
+      </w:r>
+      <w:r>
+        <w:rPr>
+          <w:b/>
+          <w:bCs/>
+          <w:sz w:val="20"/>
+          <w:szCs w:val="20"/>
+        </w:rPr>
+        <w:t>encapsulated into an ensemble,</w:t>
+      </w:r>
+      <w:r>
+        <w:rPr>
+          <w:sz w:val="20"/>
+          <w:szCs w:val="20"/>
+        </w:rPr>
+        <w:t xml:space="preserve"> and </w:t>
+      </w:r>
+      <w:r>
+        <w:rPr>
+          <w:b/>
+          <w:bCs/>
+          <w:sz w:val="20"/>
+          <w:szCs w:val="20"/>
+        </w:rPr>
+        <w:t>deployed a Flask application</w:t>
+      </w:r>
+      <w:r>
+        <w:rPr>
+          <w:sz w:val="20"/>
+          <w:szCs w:val="20"/>
+        </w:rPr>
+        <w:t xml:space="preserve"> to act as an </w:t>
+      </w:r>
+      <w:r>
+        <w:rPr>
+          <w:b/>
+          <w:bCs/>
+          <w:sz w:val="20"/>
+          <w:szCs w:val="20"/>
+        </w:rPr>
+        <w:t>API</w:t>
+      </w:r>
+      <w:r>
+        <w:rPr>
+          <w:sz w:val="20"/>
+          <w:szCs w:val="20"/>
+        </w:rPr>
+        <w:t xml:space="preserve"> and serve as the backend for the Android app.</w:t>
       </w:r>
     </w:p>
     <w:p>
@@ -460,142 +1141,771 @@
           <w:sz w:val="20"/>
           <w:szCs w:val="20"/>
         </w:rPr>
-        <w:t>Learning</w:t>
-      </w:r>
-      <w:r>
-        <w:rPr>
-          <w:sz w:val="20"/>
-          <w:szCs w:val="20"/>
-        </w:rPr>
-        <w:t xml:space="preserve">: </w:t>
+        <w:t>Technologies used: Kotlin, Python, Flask, scikit-learn, Android SDK, Pytest</w:t>
       </w:r>
     </w:p>
     <w:p>
       <w:pPr>
-        <w:rPr>
-          <w:sz w:val="20"/>
-          <w:szCs w:val="20"/>
-        </w:rPr>
-      </w:pPr>
-      <w:r>
-        <w:rPr>
-          <w:sz w:val="20"/>
-          <w:szCs w:val="20"/>
-        </w:rPr>
-        <w:t xml:space="preserve">Machine Learning: </w:t>
-      </w:r>
-      <w:r>
-        <w:rPr>
-          <w:sz w:val="20"/>
-          <w:szCs w:val="20"/>
-        </w:rPr>
-        <w:t xml:space="preserve">Model development with </w:t>
-      </w:r>
-      <w:r>
-        <w:rPr>
-          <w:b/>
-          <w:bCs/>
-          <w:sz w:val="20"/>
-          <w:szCs w:val="20"/>
-        </w:rPr>
-        <w:t>scikit-learn</w:t>
-      </w:r>
-      <w:r>
-        <w:rPr>
-          <w:b/>
-          <w:bCs/>
-          <w:sz w:val="20"/>
-          <w:szCs w:val="20"/>
-        </w:rPr>
-        <w:t xml:space="preserve">, </w:t>
-      </w:r>
-      <w:r>
-        <w:rPr>
-          <w:b/>
-          <w:bCs/>
-          <w:sz w:val="20"/>
-          <w:szCs w:val="20"/>
-        </w:rPr>
-        <w:t>TensorFlow, Keras</w:t>
-      </w:r>
-      <w:r>
-        <w:rPr>
-          <w:sz w:val="20"/>
-          <w:szCs w:val="20"/>
-        </w:rPr>
-        <w:t>.</w:t>
-      </w:r>
-      <w:r>
-        <w:rPr>
-          <w:sz w:val="20"/>
-          <w:szCs w:val="20"/>
-        </w:rPr>
-        <w:t xml:space="preserve"> Data representation with </w:t>
-      </w:r>
-      <w:r>
-        <w:rPr>
-          <w:b/>
-          <w:bCs/>
-          <w:sz w:val="20"/>
-          <w:szCs w:val="20"/>
-        </w:rPr>
-        <w:t>matplotlib</w:t>
-      </w:r>
-      <w:r>
-        <w:rPr>
-          <w:sz w:val="20"/>
-          <w:szCs w:val="20"/>
-        </w:rPr>
-        <w:t>.</w:t>
+        <w:pStyle w:val="Heading3"/>
+        <w:rPr>
+          <w:sz w:val="24"/>
+          <w:szCs w:val="24"/>
+        </w:rPr>
+      </w:pPr>
+      <w:r>
+        <w:rPr>
+          <w:sz w:val="24"/>
+          <w:szCs w:val="24"/>
+        </w:rPr>
+        <w:t xml:space="preserve">Random Question Paper Generator </w:t>
       </w:r>
     </w:p>
     <w:p>
       <w:pPr>
-        <w:rPr>
-          <w:sz w:val="20"/>
-          <w:szCs w:val="20"/>
-        </w:rPr>
-      </w:pPr>
-      <w:r>
-        <w:rPr>
-          <w:sz w:val="20"/>
-          <w:szCs w:val="20"/>
-        </w:rPr>
-        <w:t>AWS: Model Training on Cloud Instances</w:t>
-      </w:r>
-      <w:r>
-        <w:rPr>
-          <w:sz w:val="20"/>
-          <w:szCs w:val="20"/>
-        </w:rPr>
-        <w:t xml:space="preserve"> with </w:t>
-      </w:r>
-      <w:r>
-        <w:rPr>
-          <w:sz w:val="20"/>
-          <w:szCs w:val="20"/>
-        </w:rPr>
-        <w:t xml:space="preserve">AWS </w:t>
-      </w:r>
-      <w:r>
-        <w:rPr>
-          <w:sz w:val="20"/>
-          <w:szCs w:val="20"/>
-        </w:rPr>
-        <w:t xml:space="preserve">infrastructure, GAN training with </w:t>
-      </w:r>
-      <w:r>
-        <w:rPr>
-          <w:b/>
-          <w:bCs/>
-          <w:sz w:val="20"/>
-          <w:szCs w:val="20"/>
-        </w:rPr>
-        <w:t>AWS DeepComposer</w:t>
+        <w:pStyle w:val="ListParagraph"/>
+        <w:numPr>
+          <w:ilvl w:val="0"/>
+          <w:numId w:val="17"/>
+        </w:numPr>
+        <w:rPr>
+          <w:sz w:val="20"/>
+          <w:szCs w:val="20"/>
+        </w:rPr>
+      </w:pPr>
+      <w:r>
+        <w:rPr>
+          <w:b/>
+          <w:bCs/>
+          <w:sz w:val="20"/>
+          <w:szCs w:val="20"/>
+        </w:rPr>
+        <w:t>Web</w:t>
+      </w:r>
+      <w:r>
+        <w:rPr>
+          <w:sz w:val="20"/>
+          <w:szCs w:val="20"/>
+        </w:rPr>
+        <w:t xml:space="preserve"> and </w:t>
+      </w:r>
+      <w:r>
+        <w:rPr>
+          <w:b/>
+          <w:bCs/>
+          <w:sz w:val="20"/>
+          <w:szCs w:val="20"/>
+        </w:rPr>
+        <w:t>Android</w:t>
+      </w:r>
+      <w:r>
+        <w:rPr>
+          <w:sz w:val="20"/>
+          <w:szCs w:val="20"/>
+        </w:rPr>
+        <w:t xml:space="preserve"> </w:t>
+      </w:r>
+      <w:r>
+        <w:rPr>
+          <w:b/>
+          <w:bCs/>
+          <w:sz w:val="20"/>
+          <w:szCs w:val="20"/>
+        </w:rPr>
+        <w:t>app</w:t>
+      </w:r>
+      <w:r>
+        <w:rPr>
+          <w:sz w:val="20"/>
+          <w:szCs w:val="20"/>
+        </w:rPr>
+        <w:t xml:space="preserve"> with a custom </w:t>
+      </w:r>
+      <w:r>
+        <w:rPr>
+          <w:b/>
+          <w:bCs/>
+          <w:sz w:val="20"/>
+          <w:szCs w:val="20"/>
+        </w:rPr>
+        <w:t>python backend service</w:t>
+      </w:r>
+      <w:r>
+        <w:rPr>
+          <w:sz w:val="20"/>
+          <w:szCs w:val="20"/>
+        </w:rPr>
+        <w:t xml:space="preserve"> that generates custom Question sets from a very large question bank database.</w:t>
       </w:r>
     </w:p>
     <w:p>
       <w:pPr>
+        <w:pStyle w:val="ListParagraph"/>
+        <w:numPr>
+          <w:ilvl w:val="0"/>
+          <w:numId w:val="10"/>
+        </w:numPr>
+        <w:rPr>
+          <w:sz w:val="20"/>
+          <w:szCs w:val="20"/>
+        </w:rPr>
+      </w:pPr>
+      <w:r>
+        <w:rPr>
+          <w:sz w:val="20"/>
+          <w:szCs w:val="20"/>
+        </w:rPr>
+        <w:t xml:space="preserve">Led a team of 8 developers to design and develop a </w:t>
+      </w:r>
+      <w:r>
+        <w:rPr>
+          <w:b/>
+          <w:bCs/>
+          <w:sz w:val="20"/>
+          <w:szCs w:val="20"/>
+        </w:rPr>
+        <w:t>PHP</w:t>
+      </w:r>
+      <w:r>
+        <w:rPr>
+          <w:sz w:val="20"/>
+          <w:szCs w:val="20"/>
+        </w:rPr>
+        <w:t xml:space="preserve"> web application component and a </w:t>
+      </w:r>
+      <w:r>
+        <w:rPr>
+          <w:b/>
+          <w:bCs/>
+          <w:sz w:val="20"/>
+          <w:szCs w:val="20"/>
+        </w:rPr>
+        <w:t>Kotlin Android</w:t>
+      </w:r>
+      <w:r>
+        <w:rPr>
+          <w:sz w:val="20"/>
+          <w:szCs w:val="20"/>
+        </w:rPr>
+        <w:t xml:space="preserve"> component.</w:t>
+      </w:r>
+    </w:p>
+    <w:p>
+      <w:pPr>
+        <w:pStyle w:val="ListParagraph"/>
+        <w:numPr>
+          <w:ilvl w:val="0"/>
+          <w:numId w:val="10"/>
+        </w:numPr>
+        <w:rPr>
+          <w:sz w:val="20"/>
+          <w:szCs w:val="20"/>
+        </w:rPr>
+      </w:pPr>
+      <w:r>
+        <w:rPr>
+          <w:sz w:val="20"/>
+          <w:szCs w:val="20"/>
+        </w:rPr>
+        <w:t>Developed a</w:t>
+      </w:r>
+      <w:r>
+        <w:rPr>
+          <w:sz w:val="20"/>
+          <w:szCs w:val="20"/>
+        </w:rPr>
+        <w:t xml:space="preserve"> </w:t>
+      </w:r>
+      <w:r>
+        <w:rPr>
+          <w:b/>
+          <w:bCs/>
+          <w:sz w:val="20"/>
+          <w:szCs w:val="20"/>
+        </w:rPr>
+        <w:t>Python</w:t>
+      </w:r>
+      <w:r>
+        <w:rPr>
+          <w:sz w:val="20"/>
+          <w:szCs w:val="20"/>
+        </w:rPr>
+        <w:t xml:space="preserve"> application </w:t>
+      </w:r>
+      <w:r>
+        <w:rPr>
+          <w:sz w:val="20"/>
+          <w:szCs w:val="20"/>
+        </w:rPr>
+        <w:t>queries a</w:t>
+      </w:r>
+      <w:r>
+        <w:rPr>
+          <w:sz w:val="20"/>
+          <w:szCs w:val="20"/>
+        </w:rPr>
+        <w:t xml:space="preserve"> </w:t>
+      </w:r>
+      <w:r>
+        <w:rPr>
+          <w:b/>
+          <w:bCs/>
+          <w:sz w:val="20"/>
+          <w:szCs w:val="20"/>
+        </w:rPr>
+        <w:t>MariaDB</w:t>
+      </w:r>
+      <w:r>
+        <w:rPr>
+          <w:sz w:val="20"/>
+          <w:szCs w:val="20"/>
+        </w:rPr>
+        <w:t xml:space="preserve"> instance with 1000s of questions and generates a well-balanced question paper in </w:t>
+      </w:r>
+      <w:r>
+        <w:rPr>
+          <w:b/>
+          <w:bCs/>
+          <w:sz w:val="20"/>
+          <w:szCs w:val="20"/>
+        </w:rPr>
+        <w:t>3 seconds</w:t>
+      </w:r>
+      <w:r>
+        <w:rPr>
+          <w:sz w:val="20"/>
+          <w:szCs w:val="20"/>
+        </w:rPr>
+        <w:t>.</w:t>
+      </w:r>
+    </w:p>
+    <w:p>
+      <w:pPr>
+        <w:pStyle w:val="ListParagraph"/>
+        <w:numPr>
+          <w:ilvl w:val="0"/>
+          <w:numId w:val="10"/>
+        </w:numPr>
+        <w:rPr>
+          <w:sz w:val="20"/>
+          <w:szCs w:val="20"/>
+        </w:rPr>
+      </w:pPr>
+      <w:r>
+        <w:rPr>
+          <w:sz w:val="20"/>
+          <w:szCs w:val="20"/>
+        </w:rPr>
+        <w:t xml:space="preserve">Optimized the python application and the database instance that </w:t>
+      </w:r>
+      <w:r>
+        <w:rPr>
+          <w:b/>
+          <w:bCs/>
+          <w:sz w:val="20"/>
+          <w:szCs w:val="20"/>
+        </w:rPr>
+        <w:t>reduced processing time</w:t>
+      </w:r>
+      <w:r>
+        <w:rPr>
+          <w:sz w:val="20"/>
+          <w:szCs w:val="20"/>
+        </w:rPr>
+        <w:t xml:space="preserve"> by 12 seconds </w:t>
+      </w:r>
+      <w:r>
+        <w:rPr>
+          <w:b/>
+          <w:bCs/>
+          <w:sz w:val="20"/>
+          <w:szCs w:val="20"/>
+        </w:rPr>
+        <w:t>from</w:t>
+      </w:r>
+      <w:r>
+        <w:rPr>
+          <w:sz w:val="20"/>
+          <w:szCs w:val="20"/>
+        </w:rPr>
+        <w:t xml:space="preserve"> </w:t>
+      </w:r>
+      <w:r>
+        <w:rPr>
+          <w:b/>
+          <w:bCs/>
+          <w:sz w:val="20"/>
+          <w:szCs w:val="20"/>
+        </w:rPr>
+        <w:t>15 to 3 seconds</w:t>
+      </w:r>
+      <w:r>
+        <w:rPr>
+          <w:sz w:val="20"/>
+          <w:szCs w:val="20"/>
+        </w:rPr>
+        <w:t>, a reduction of 500%.</w:t>
+      </w:r>
+    </w:p>
+    <w:p>
+      <w:pPr>
+        <w:rPr>
+          <w:b/>
+          <w:bCs/>
+          <w:sz w:val="20"/>
+          <w:szCs w:val="20"/>
+        </w:rPr>
+      </w:pPr>
+      <w:r>
+        <w:rPr>
+          <w:b/>
+          <w:bCs/>
+          <w:sz w:val="20"/>
+          <w:szCs w:val="20"/>
+        </w:rPr>
+        <w:t>Technologies used: Python,</w:t>
+      </w:r>
+      <w:r>
+        <w:rPr>
+          <w:b/>
+          <w:bCs/>
+          <w:sz w:val="20"/>
+          <w:szCs w:val="20"/>
+        </w:rPr>
+        <w:t xml:space="preserve"> Kotlin,</w:t>
+      </w:r>
+      <w:r>
+        <w:rPr>
+          <w:b/>
+          <w:bCs/>
+          <w:sz w:val="20"/>
+          <w:szCs w:val="20"/>
+        </w:rPr>
+        <w:t xml:space="preserve"> PHP, HTML, CSS, SQL, MariaDB, Android SDK, Pytest</w:t>
+      </w:r>
+    </w:p>
+    <w:p>
+      <w:pPr>
+        <w:rPr>
+          <w:rFonts w:asciiTheme="majorHAnsi" w:eastAsiaTheme="majorEastAsia" w:hAnsiTheme="majorHAnsi" w:cstheme="majorBidi"/>
+          <w:color w:val="09304A" w:themeColor="accent2"/>
+          <w:sz w:val="28"/>
+          <w:szCs w:val="28"/>
+        </w:rPr>
+      </w:pPr>
+      <w:r>
+        <w:rPr>
+          <w:rFonts w:asciiTheme="majorHAnsi" w:eastAsiaTheme="majorEastAsia" w:hAnsiTheme="majorHAnsi" w:cstheme="majorBidi"/>
+          <w:color w:val="09304A" w:themeColor="accent2"/>
+          <w:sz w:val="28"/>
+          <w:szCs w:val="28"/>
+        </w:rPr>
+        <w:t>Standalone Android Projects</w:t>
+      </w:r>
+      <w:r>
+        <w:rPr>
+          <w:rFonts w:asciiTheme="majorHAnsi" w:eastAsiaTheme="majorEastAsia" w:hAnsiTheme="majorHAnsi" w:cstheme="majorBidi"/>
+          <w:color w:val="09304A" w:themeColor="accent2"/>
+          <w:sz w:val="28"/>
+          <w:szCs w:val="28"/>
+        </w:rPr>
+        <w:t xml:space="preserve"> </w:t>
+      </w:r>
+      <w:r>
+        <w:rPr>
+          <w:noProof/>
+          <w:sz w:val="28"/>
+          <w:szCs w:val="28"/>
+        </w:rPr>
+        <mc:AlternateContent>
+          <mc:Choice Requires="wps">
+            <w:drawing>
+              <wp:anchor distT="0" distB="0" distL="114300" distR="114300" simplePos="0" relativeHeight="251660288" behindDoc="1" locked="0" layoutInCell="1" allowOverlap="1" wp14:anchorId="3222DC3E" wp14:editId="6B5ACB63">
+                <wp:simplePos x="0" y="0"/>
+                <wp:positionH relativeFrom="column">
+                  <wp:posOffset>2524125</wp:posOffset>
+                </wp:positionH>
+                <wp:positionV relativeFrom="paragraph">
+                  <wp:posOffset>-2540</wp:posOffset>
+                </wp:positionV>
+                <wp:extent cx="114300" cy="161925"/>
+                <wp:effectExtent l="19050" t="0" r="38100" b="47625"/>
+                <wp:wrapNone/>
+                <wp:docPr id="2" name="Arrow: Down 2"/>
+                <wp:cNvGraphicFramePr/>
+                <a:graphic xmlns:a="http://schemas.openxmlformats.org/drawingml/2006/main">
+                  <a:graphicData uri="http://schemas.microsoft.com/office/word/2010/wordprocessingShape">
+                    <wps:wsp>
+                      <wps:cNvSpPr/>
+                      <wps:spPr>
+                        <a:xfrm>
+                          <a:off x="0" y="0"/>
+                          <a:ext cx="114300" cy="161925"/>
+                        </a:xfrm>
+                        <a:prstGeom prst="downArrow">
+                          <a:avLst/>
+                        </a:prstGeom>
+                      </wps:spPr>
+                      <wps:style>
+                        <a:lnRef idx="2">
+                          <a:schemeClr val="accent1">
+                            <a:shade val="50000"/>
+                          </a:schemeClr>
+                        </a:lnRef>
+                        <a:fillRef idx="1">
+                          <a:schemeClr val="accent1"/>
+                        </a:fillRef>
+                        <a:effectRef idx="0">
+                          <a:schemeClr val="accent1"/>
+                        </a:effectRef>
+                        <a:fontRef idx="minor">
+                          <a:schemeClr val="lt1"/>
+                        </a:fontRef>
+                      </wps:style>
+                      <wps:bodyPr rot="0" spcFirstLastPara="0" vertOverflow="overflow" horzOverflow="overflow" vert="horz" wrap="square" lIns="91440" tIns="45720" rIns="91440" bIns="45720" numCol="1" spcCol="0" rtlCol="0" fromWordArt="0" anchor="ctr" anchorCtr="0" forceAA="0" compatLnSpc="1">
+                        <a:prstTxWarp prst="textNoShape">
+                          <a:avLst/>
+                        </a:prstTxWarp>
+                        <a:noAutofit/>
+                      </wps:bodyPr>
+                    </wps:wsp>
+                  </a:graphicData>
+                </a:graphic>
+              </wp:anchor>
+            </w:drawing>
+          </mc:Choice>
+          <mc:Fallback>
+            <w:pict>
+              <v:shape w14:anchorId="2B2A7824" id="Arrow: Down 2" o:spid="_x0000_s1026" type="#_x0000_t67" style="position:absolute;margin-left:198.75pt;margin-top:-.2pt;width:9pt;height:12.75pt;z-index:-251656192;visibility:visible;mso-wrap-style:square;mso-wrap-distance-left:9pt;mso-wrap-distance-top:0;mso-wrap-distance-right:9pt;mso-wrap-distance-bottom:0;mso-position-horizontal:absolute;mso-position-horizontal-relative:text;mso-position-vertical:absolute;mso-position-vertical-relative:text;v-text-anchor:middle" o:gfxdata="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" adj="13976" fillcolor="#052f61 [3204]" strokecolor="#021730 [1604]" strokeweight="1.25pt">
+                <v:stroke endcap="round"/>
+              </v:shape>
+            </w:pict>
+          </mc:Fallback>
+        </mc:AlternateContent>
+      </w:r>
+    </w:p>
+    <w:p>
+      <w:pPr>
+        <w:pStyle w:val="Heading3"/>
+        <w:rPr>
+          <w:sz w:val="24"/>
+          <w:szCs w:val="24"/>
+        </w:rPr>
+      </w:pPr>
+      <w:r>
+        <w:rPr>
+          <w:sz w:val="24"/>
+          <w:szCs w:val="24"/>
+        </w:rPr>
+        <w:t>Echo Music Player</w:t>
+      </w:r>
+    </w:p>
+    <w:p>
+      <w:pPr>
+        <w:pStyle w:val="ListParagraph"/>
+        <w:numPr>
+          <w:ilvl w:val="0"/>
+          <w:numId w:val="17"/>
+        </w:numPr>
+        <w:rPr>
+          <w:sz w:val="20"/>
+          <w:szCs w:val="20"/>
+        </w:rPr>
+      </w:pPr>
+      <w:r>
+        <w:rPr>
+          <w:sz w:val="20"/>
+          <w:szCs w:val="20"/>
+        </w:rPr>
+        <w:t xml:space="preserve">Developed music player Android application using </w:t>
+      </w:r>
+      <w:r>
+        <w:rPr>
+          <w:b/>
+          <w:bCs/>
+          <w:sz w:val="20"/>
+          <w:szCs w:val="20"/>
+        </w:rPr>
+        <w:t>Kotlin</w:t>
+      </w:r>
+      <w:r>
+        <w:rPr>
+          <w:sz w:val="20"/>
+          <w:szCs w:val="20"/>
+        </w:rPr>
+        <w:t>.</w:t>
+      </w:r>
+    </w:p>
+    <w:p>
+      <w:pPr>
+        <w:pStyle w:val="ListParagraph"/>
+        <w:numPr>
+          <w:ilvl w:val="0"/>
+          <w:numId w:val="17"/>
+        </w:numPr>
+        <w:rPr>
+          <w:sz w:val="20"/>
+          <w:szCs w:val="20"/>
+        </w:rPr>
+      </w:pPr>
+      <w:r>
+        <w:rPr>
+          <w:sz w:val="20"/>
+          <w:szCs w:val="20"/>
+        </w:rPr>
+        <w:t>App can play, stop, resume music files stored on the device.</w:t>
+      </w:r>
+    </w:p>
+    <w:p>
+      <w:pPr>
+        <w:pStyle w:val="ListParagraph"/>
+        <w:numPr>
+          <w:ilvl w:val="0"/>
+          <w:numId w:val="17"/>
+        </w:numPr>
+        <w:rPr>
+          <w:sz w:val="20"/>
+          <w:szCs w:val="20"/>
+        </w:rPr>
+      </w:pPr>
+      <w:r>
+        <w:rPr>
+          <w:sz w:val="20"/>
+          <w:szCs w:val="20"/>
+        </w:rPr>
+        <w:t>Automatically discovers music files on device.</w:t>
+      </w:r>
+    </w:p>
+    <w:p>
+      <w:pPr>
+        <w:pStyle w:val="ListParagraph"/>
+        <w:numPr>
+          <w:ilvl w:val="0"/>
+          <w:numId w:val="17"/>
+        </w:numPr>
+        <w:rPr>
+          <w:sz w:val="20"/>
+          <w:szCs w:val="20"/>
+        </w:rPr>
+      </w:pPr>
+      <w:r>
+        <w:rPr>
+          <w:sz w:val="20"/>
+          <w:szCs w:val="20"/>
+        </w:rPr>
+        <w:t>Can 'favorite' music with a Favorite button.</w:t>
+      </w:r>
+    </w:p>
+    <w:p>
+      <w:pPr>
+        <w:rPr>
+          <w:b/>
+          <w:bCs/>
+          <w:sz w:val="20"/>
+          <w:szCs w:val="20"/>
+        </w:rPr>
+      </w:pPr>
+      <w:r>
+        <w:rPr>
+          <w:b/>
+          <w:bCs/>
+          <w:sz w:val="20"/>
+          <w:szCs w:val="20"/>
+        </w:rPr>
+        <w:t>Technologies used:</w:t>
+      </w:r>
+      <w:r>
+        <w:rPr>
+          <w:b/>
+          <w:bCs/>
+          <w:sz w:val="20"/>
+          <w:szCs w:val="20"/>
+        </w:rPr>
+        <w:t xml:space="preserve"> Kotlin</w:t>
+      </w:r>
+      <w:r>
+        <w:rPr>
+          <w:b/>
+          <w:bCs/>
+          <w:sz w:val="20"/>
+          <w:szCs w:val="20"/>
+        </w:rPr>
+        <w:t>, SQLite</w:t>
+      </w:r>
+    </w:p>
+    <w:p>
+      <w:pPr>
+        <w:pStyle w:val="Heading5"/>
+        <w:rPr>
+          <w:color w:val="09304A" w:themeColor="accent2"/>
+          <w:sz w:val="28"/>
+          <w:szCs w:val="28"/>
+        </w:rPr>
+      </w:pPr>
+      <w:r>
+        <w:rPr>
+          <w:color w:val="09304A" w:themeColor="accent2"/>
+          <w:sz w:val="28"/>
+          <w:szCs w:val="28"/>
+        </w:rPr>
+        <w:t>Machine Learning Projects</w:t>
+      </w:r>
+      <w:r>
+        <w:rPr>
+          <w:noProof/>
+          <w:sz w:val="28"/>
+          <w:szCs w:val="28"/>
+        </w:rPr>
+        <mc:AlternateContent>
+          <mc:Choice Requires="wps">
+            <w:drawing>
+              <wp:anchor distT="0" distB="0" distL="114300" distR="114300" simplePos="0" relativeHeight="251661312" behindDoc="1" locked="0" layoutInCell="1" allowOverlap="1" wp14:anchorId="558057A3" wp14:editId="6E85334D">
+                <wp:simplePos x="0" y="0"/>
+                <wp:positionH relativeFrom="column">
+                  <wp:posOffset>2305050</wp:posOffset>
+                </wp:positionH>
+                <wp:positionV relativeFrom="paragraph">
+                  <wp:posOffset>-1905</wp:posOffset>
+                </wp:positionV>
+                <wp:extent cx="114300" cy="161925"/>
+                <wp:effectExtent l="19050" t="0" r="38100" b="47625"/>
+                <wp:wrapNone/>
+                <wp:docPr id="4" name="Arrow: Down 4"/>
+                <wp:cNvGraphicFramePr/>
+                <a:graphic xmlns:a="http://schemas.openxmlformats.org/drawingml/2006/main">
+                  <a:graphicData uri="http://schemas.microsoft.com/office/word/2010/wordprocessingShape">
+                    <wps:wsp>
+                      <wps:cNvSpPr/>
+                      <wps:spPr>
+                        <a:xfrm>
+                          <a:off x="0" y="0"/>
+                          <a:ext cx="114300" cy="161925"/>
+                        </a:xfrm>
+                        <a:prstGeom prst="downArrow">
+                          <a:avLst/>
+                        </a:prstGeom>
+                      </wps:spPr>
+                      <wps:style>
+                        <a:lnRef idx="2">
+                          <a:schemeClr val="accent1">
+                            <a:shade val="50000"/>
+                          </a:schemeClr>
+                        </a:lnRef>
+                        <a:fillRef idx="1">
+                          <a:schemeClr val="accent1"/>
+                        </a:fillRef>
+                        <a:effectRef idx="0">
+                          <a:schemeClr val="accent1"/>
+                        </a:effectRef>
+                        <a:fontRef idx="minor">
+                          <a:schemeClr val="lt1"/>
+                        </a:fontRef>
+                      </wps:style>
+                      <wps:bodyPr rot="0" spcFirstLastPara="0" vertOverflow="overflow" horzOverflow="overflow" vert="horz" wrap="square" lIns="91440" tIns="45720" rIns="91440" bIns="45720" numCol="1" spcCol="0" rtlCol="0" fromWordArt="0" anchor="ctr" anchorCtr="0" forceAA="0" compatLnSpc="1">
+                        <a:prstTxWarp prst="textNoShape">
+                          <a:avLst/>
+                        </a:prstTxWarp>
+                        <a:noAutofit/>
+                      </wps:bodyPr>
+                    </wps:wsp>
+                  </a:graphicData>
+                </a:graphic>
+              </wp:anchor>
+            </w:drawing>
+          </mc:Choice>
+          <mc:Fallback>
+            <w:pict>
+              <v:shape w14:anchorId="104C23DE" id="Arrow: Down 4" o:spid="_x0000_s1026" type="#_x0000_t67" style="position:absolute;margin-left:181.5pt;margin-top:-.15pt;width:9pt;height:12.75pt;z-index:-251655168;visibility:visible;mso-wrap-style:square;mso-wrap-distance-left:9pt;mso-wrap-distance-top:0;mso-wrap-distance-right:9pt;mso-wrap-distance-bottom:0;mso-position-horizontal:absolute;mso-position-horizontal-relative:text;mso-position-vertical:absolute;mso-position-vertical-relative:text;v-text-anchor:middle" o:gfxdata="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" adj="13976" fillcolor="#052f61 [3204]" strokecolor="#021730 [1604]" strokeweight="1.25pt">
+                <v:stroke endcap="round"/>
+              </v:shape>
+            </w:pict>
+          </mc:Fallback>
+        </mc:AlternateContent>
+      </w:r>
+      <w:r>
+        <w:rPr>
+          <w:color w:val="09304A" w:themeColor="accent2"/>
+          <w:sz w:val="28"/>
+          <w:szCs w:val="28"/>
+        </w:rPr>
+        <w:t xml:space="preserve"> </w:t>
+      </w:r>
+    </w:p>
+    <w:p>
+      <w:pPr>
+        <w:pStyle w:val="ListParagraph"/>
+        <w:numPr>
+          <w:ilvl w:val="0"/>
+          <w:numId w:val="15"/>
+        </w:numPr>
+      </w:pPr>
+      <w:r>
+        <w:t xml:space="preserve">Developed </w:t>
+      </w:r>
+      <w:r>
+        <w:rPr>
+          <w:b/>
+          <w:bCs/>
+        </w:rPr>
+        <w:t>machine learning models</w:t>
+      </w:r>
+      <w:r>
+        <w:t xml:space="preserve"> for the following datasets: </w:t>
+      </w:r>
+      <w:r>
+        <w:rPr>
+          <w:b/>
+          <w:bCs/>
+        </w:rPr>
+        <w:t>Pima Indians Diabetes</w:t>
+      </w:r>
+      <w:r>
+        <w:t xml:space="preserve"> dataset, </w:t>
+      </w:r>
+      <w:r>
+        <w:rPr>
+          <w:b/>
+          <w:bCs/>
+        </w:rPr>
+        <w:t>Boston Housing</w:t>
+      </w:r>
+      <w:r>
+        <w:t xml:space="preserve"> dataset, </w:t>
+      </w:r>
+      <w:r>
+        <w:rPr>
+          <w:b/>
+          <w:bCs/>
+        </w:rPr>
+        <w:t>Iris flowers</w:t>
+      </w:r>
+      <w:r>
+        <w:t xml:space="preserve"> dataset.</w:t>
+      </w:r>
+    </w:p>
+    <w:p>
+      <w:pPr>
+        <w:pStyle w:val="ListParagraph"/>
+        <w:numPr>
+          <w:ilvl w:val="0"/>
+          <w:numId w:val="14"/>
+        </w:numPr>
+      </w:pPr>
+      <w:r>
+        <w:t xml:space="preserve">Analyzed the </w:t>
+      </w:r>
+      <w:r>
+        <w:rPr>
+          <w:b/>
+          <w:bCs/>
+        </w:rPr>
+        <w:t>Stack Overflow 2019 developer survey</w:t>
+      </w:r>
+      <w:r>
+        <w:t>.</w:t>
+      </w:r>
+    </w:p>
+    <w:p>
+      <w:pPr>
         <w:pStyle w:val="Heading1"/>
         <w:rPr>
           <w:sz w:val="36"/>
@@ -607,34 +1917,18 @@
           <w:sz w:val="36"/>
           <w:szCs w:val="36"/>
         </w:rPr>
-        <w:t>Experience</w:t>
+        <w:t>Open Source Contributions</w:t>
       </w:r>
     </w:p>
     <w:p>
       <w:pPr>
-        <w:pStyle w:val="Heading1"/>
-        <w:rPr>
-          <w:sz w:val="36"/>
-          <w:szCs w:val="36"/>
-        </w:rPr>
-      </w:pPr>
-      <w:r>
-        <w:rPr>
-          <w:sz w:val="36"/>
-          <w:szCs w:val="36"/>
-        </w:rPr>
-        <w:t>Open Source Contributions</w:t>
-      </w:r>
-    </w:p>
-    <w:p>
-      <w:pPr>
         <w:pStyle w:val="Heading2"/>
         <w:rPr>
           <w:sz w:val="32"/>
           <w:szCs w:val="32"/>
         </w:rPr>
       </w:pPr>
-      <w:hyperlink r:id="rId9" w:history="1">
+      <w:hyperlink r:id="rId11" w:history="1">
         <w:r>
           <w:rPr>
             <w:rStyle w:val="Hyperlink"/>
@@ -662,1313 +1956,42 @@
           <w:sz w:val="20"/>
           <w:szCs w:val="20"/>
         </w:rPr>
-        <w:t>I</w:t>
-      </w:r>
-      <w:r>
-        <w:rPr>
-          <w:sz w:val="20"/>
-          <w:szCs w:val="20"/>
-        </w:rPr>
-        <w:t>llustrated</w:t>
-      </w:r>
-      <w:r>
-        <w:rPr>
-          <w:sz w:val="20"/>
-          <w:szCs w:val="20"/>
-        </w:rPr>
-        <w:t xml:space="preserve"> usage</w:t>
-      </w:r>
-      <w:r>
-        <w:rPr>
-          <w:sz w:val="20"/>
-          <w:szCs w:val="20"/>
-        </w:rPr>
-        <w:t xml:space="preserve"> </w:t>
-      </w:r>
-      <w:r>
-        <w:rPr>
-          <w:sz w:val="20"/>
-          <w:szCs w:val="20"/>
-        </w:rPr>
-        <w:t>for nat</w:t>
-      </w:r>
-      <w:r>
-        <w:rPr>
-          <w:sz w:val="20"/>
-          <w:szCs w:val="20"/>
-        </w:rPr>
-        <w:t xml:space="preserve">ural </w:t>
-      </w:r>
-      <w:r>
-        <w:rPr>
-          <w:sz w:val="20"/>
-          <w:szCs w:val="20"/>
-        </w:rPr>
-        <w:t xml:space="preserve">sort algorithm </w:t>
-      </w:r>
-      <w:r>
-        <w:rPr>
-          <w:sz w:val="20"/>
-          <w:szCs w:val="20"/>
-        </w:rPr>
-        <w:t xml:space="preserve">by processing </w:t>
-      </w:r>
-      <w:r>
-        <w:rPr>
-          <w:sz w:val="20"/>
-          <w:szCs w:val="20"/>
-        </w:rPr>
-        <w:t xml:space="preserve">documentation in PR, which was successfully merged into </w:t>
-      </w:r>
-      <w:r>
-        <w:rPr>
-          <w:sz w:val="20"/>
-          <w:szCs w:val="20"/>
-        </w:rPr>
-        <w:t>master branch.</w:t>
+        <w:t>Illustrated usage for natural sort algorithm by processing documentation in PR, which was successfully merged into master branch.</w:t>
       </w:r>
     </w:p>
     <w:p>
       <w:pPr>
         <w:pStyle w:val="Heading1"/>
-        <w:rPr>
-          <w:sz w:val="36"/>
-          <w:szCs w:val="36"/>
-        </w:rPr>
-      </w:pPr>
-      <w:r>
-        <w:rPr>
-          <w:sz w:val="36"/>
-          <w:szCs w:val="36"/>
-        </w:rPr>
-        <w:t>Free Lancing</w:t>
+      </w:pPr>
+      <w:r>
+        <w:t>Education</w:t>
       </w:r>
     </w:p>
     <w:p>
-      <w:pPr>
-        <w:pStyle w:val="Heading3"/>
-        <w:rPr>
-          <w:sz w:val="28"/>
-          <w:szCs w:val="28"/>
-        </w:rPr>
-      </w:pPr>
-      <w:r>
-        <w:rPr>
-          <w:sz w:val="28"/>
-          <w:szCs w:val="28"/>
-        </w:rPr>
-        <w:t>Client: Cr</w:t>
-      </w:r>
-      <w:r>
-        <w:rPr>
-          <w:sz w:val="28"/>
-          <w:szCs w:val="28"/>
-        </w:rPr>
-        <w:t>*****</w:t>
-      </w:r>
-      <w:r>
-        <w:rPr>
-          <w:sz w:val="28"/>
-          <w:szCs w:val="28"/>
-        </w:rPr>
-        <w:t>U (Startup)</w:t>
-      </w:r>
-      <w:r>
-        <w:rPr>
-          <w:sz w:val="28"/>
-          <w:szCs w:val="28"/>
-        </w:rPr>
-        <w:t xml:space="preserve">: Fintech </w:t>
-      </w:r>
-      <w:r>
-        <w:rPr>
-          <w:sz w:val="28"/>
-          <w:szCs w:val="28"/>
-        </w:rPr>
-        <w:t>Android App</w:t>
-      </w:r>
-      <w:r>
-        <w:rPr>
-          <w:sz w:val="28"/>
-          <w:szCs w:val="28"/>
-        </w:rPr>
-        <w:t xml:space="preserve"> [Name withheld for client confidentiality]</w:t>
+      <w:r>
+        <w:rPr>
+          <w:b/>
+          <w:bCs/>
+        </w:rPr>
+        <w:t>Bachelor of Technology in Computer Science and Engineering</w:t>
+      </w:r>
+      <w:r>
+        <w:t>, CGPA:9.1/10, 2016-2020, from JIS University, Kolkata.</w:t>
       </w:r>
     </w:p>
     <w:p>
-      <w:pPr>
-        <w:pStyle w:val="ListParagraph"/>
-        <w:numPr>
-          <w:ilvl w:val="0"/>
-          <w:numId w:val="8"/>
-        </w:numPr>
-        <w:rPr>
-          <w:sz w:val="20"/>
-          <w:szCs w:val="20"/>
-        </w:rPr>
-      </w:pPr>
-      <w:r>
-        <w:rPr>
-          <w:sz w:val="20"/>
-          <w:szCs w:val="20"/>
-        </w:rPr>
-        <w:t>Accomplished feature engineering by c</w:t>
-      </w:r>
-      <w:r>
-        <w:rPr>
-          <w:sz w:val="20"/>
-          <w:szCs w:val="20"/>
-        </w:rPr>
-        <w:t>ommunicat</w:t>
-      </w:r>
-      <w:r>
-        <w:rPr>
-          <w:sz w:val="20"/>
-          <w:szCs w:val="20"/>
-        </w:rPr>
-        <w:t>ing</w:t>
-      </w:r>
-      <w:r>
-        <w:rPr>
-          <w:sz w:val="20"/>
-          <w:szCs w:val="20"/>
-        </w:rPr>
-        <w:t xml:space="preserve"> with client </w:t>
-      </w:r>
-      <w:r>
-        <w:rPr>
-          <w:sz w:val="20"/>
-          <w:szCs w:val="20"/>
-        </w:rPr>
-        <w:t>to develop overall project requirements.</w:t>
+      <w:r>
+        <w:rPr>
+          <w:b/>
+          <w:bCs/>
+        </w:rPr>
+        <w:t>Certifications</w:t>
+      </w:r>
+      <w:r>
+        <w:t xml:space="preserve"> in Machine Learning, DBMS, AWS DeepComposer &amp; Android development from NPTEL, Udacity &amp; InternShala.</w:t>
       </w:r>
     </w:p>
-    <w:p>
-      <w:pPr>
-        <w:pStyle w:val="ListParagraph"/>
-        <w:numPr>
-          <w:ilvl w:val="0"/>
-          <w:numId w:val="8"/>
-        </w:numPr>
-        <w:rPr>
-          <w:sz w:val="20"/>
-          <w:szCs w:val="20"/>
-        </w:rPr>
-      </w:pPr>
-      <w:r>
-        <w:rPr>
-          <w:sz w:val="20"/>
-          <w:szCs w:val="20"/>
-        </w:rPr>
-        <w:t>Designed</w:t>
-      </w:r>
-      <w:r>
-        <w:rPr>
-          <w:sz w:val="20"/>
-          <w:szCs w:val="20"/>
-        </w:rPr>
-        <w:t xml:space="preserve"> </w:t>
-      </w:r>
-      <w:r>
-        <w:rPr>
-          <w:sz w:val="20"/>
-          <w:szCs w:val="20"/>
-        </w:rPr>
-        <w:t xml:space="preserve">technical </w:t>
-      </w:r>
-      <w:r>
-        <w:rPr>
-          <w:sz w:val="20"/>
-          <w:szCs w:val="20"/>
-        </w:rPr>
-        <w:t xml:space="preserve">project architecture </w:t>
-      </w:r>
-      <w:r>
-        <w:rPr>
-          <w:sz w:val="20"/>
-          <w:szCs w:val="20"/>
-        </w:rPr>
-        <w:t>from client documents</w:t>
-      </w:r>
-      <w:r>
-        <w:rPr>
-          <w:sz w:val="20"/>
-          <w:szCs w:val="20"/>
-        </w:rPr>
-        <w:t xml:space="preserve"> to create future roadmaps </w:t>
-      </w:r>
-      <w:r>
-        <w:rPr>
-          <w:sz w:val="20"/>
-          <w:szCs w:val="20"/>
-        </w:rPr>
-        <w:t>for development.</w:t>
-      </w:r>
-    </w:p>
-    <w:p>
-      <w:pPr>
-        <w:pStyle w:val="ListParagraph"/>
-        <w:numPr>
-          <w:ilvl w:val="0"/>
-          <w:numId w:val="8"/>
-        </w:numPr>
-        <w:rPr>
-          <w:sz w:val="20"/>
-          <w:szCs w:val="20"/>
-        </w:rPr>
-      </w:pPr>
-      <w:r>
-        <w:rPr>
-          <w:sz w:val="20"/>
-          <w:szCs w:val="20"/>
-        </w:rPr>
-        <w:t xml:space="preserve">Designed and redesigned </w:t>
-      </w:r>
-      <w:r>
-        <w:rPr>
-          <w:sz w:val="20"/>
-          <w:szCs w:val="20"/>
-        </w:rPr>
-        <w:t>UI mockups by using client input which led to painless delivery.</w:t>
-      </w:r>
-    </w:p>
-    <w:p>
-      <w:pPr>
-        <w:pStyle w:val="ListParagraph"/>
-        <w:numPr>
-          <w:ilvl w:val="0"/>
-          <w:numId w:val="8"/>
-        </w:numPr>
-        <w:rPr>
-          <w:sz w:val="20"/>
-          <w:szCs w:val="20"/>
-        </w:rPr>
-      </w:pPr>
-      <w:r>
-        <w:rPr>
-          <w:sz w:val="20"/>
-          <w:szCs w:val="20"/>
-        </w:rPr>
-        <w:t xml:space="preserve">Created </w:t>
-      </w:r>
-      <w:r>
-        <w:rPr>
-          <w:sz w:val="20"/>
-          <w:szCs w:val="20"/>
-        </w:rPr>
-        <w:t xml:space="preserve">app screens and </w:t>
-      </w:r>
-      <w:r>
-        <w:rPr>
-          <w:sz w:val="20"/>
-          <w:szCs w:val="20"/>
-        </w:rPr>
-        <w:t xml:space="preserve">developed Java backend code to </w:t>
-      </w:r>
-      <w:r>
-        <w:rPr>
-          <w:sz w:val="20"/>
-          <w:szCs w:val="20"/>
-        </w:rPr>
-        <w:t xml:space="preserve">deliver app functionality for </w:t>
-      </w:r>
-      <w:r>
-        <w:rPr>
-          <w:sz w:val="20"/>
-          <w:szCs w:val="20"/>
-        </w:rPr>
-        <w:t xml:space="preserve">serverless </w:t>
-      </w:r>
-      <w:r>
-        <w:rPr>
-          <w:sz w:val="20"/>
-          <w:szCs w:val="20"/>
-        </w:rPr>
-        <w:t>authentication</w:t>
-      </w:r>
-      <w:r>
-        <w:rPr>
-          <w:sz w:val="20"/>
-          <w:szCs w:val="20"/>
-        </w:rPr>
-        <w:t xml:space="preserve"> and data storage.</w:t>
-      </w:r>
-    </w:p>
-    <w:p>
-      <w:pPr>
-        <w:pStyle w:val="ListParagraph"/>
-        <w:numPr>
-          <w:ilvl w:val="0"/>
-          <w:numId w:val="8"/>
-        </w:numPr>
-        <w:rPr>
-          <w:sz w:val="20"/>
-          <w:szCs w:val="20"/>
-        </w:rPr>
-      </w:pPr>
-      <w:r>
-        <w:rPr>
-          <w:sz w:val="20"/>
-          <w:szCs w:val="20"/>
-        </w:rPr>
-        <w:t xml:space="preserve">Developed </w:t>
-      </w:r>
-      <w:r>
-        <w:rPr>
-          <w:sz w:val="20"/>
-          <w:szCs w:val="20"/>
-        </w:rPr>
-        <w:t xml:space="preserve">and deployed Amazon Web Services as a </w:t>
-      </w:r>
-      <w:r>
-        <w:rPr>
-          <w:sz w:val="20"/>
-          <w:szCs w:val="20"/>
-        </w:rPr>
-        <w:t xml:space="preserve">serverless </w:t>
-      </w:r>
-      <w:r>
-        <w:rPr>
-          <w:sz w:val="20"/>
-          <w:szCs w:val="20"/>
-        </w:rPr>
-        <w:t>backend functionality</w:t>
-      </w:r>
-      <w:r>
-        <w:rPr>
-          <w:sz w:val="20"/>
-          <w:szCs w:val="20"/>
-        </w:rPr>
-        <w:t xml:space="preserve"> which reduced cost of development to  far below client expectations.</w:t>
-      </w:r>
-    </w:p>
-    <w:p>
-      <w:pPr>
-        <w:pStyle w:val="ListParagraph"/>
-        <w:numPr>
-          <w:ilvl w:val="0"/>
-          <w:numId w:val="8"/>
-        </w:numPr>
-        <w:rPr>
-          <w:sz w:val="20"/>
-          <w:szCs w:val="20"/>
-        </w:rPr>
-      </w:pPr>
-      <w:r>
-        <w:rPr>
-          <w:sz w:val="20"/>
-          <w:szCs w:val="20"/>
-        </w:rPr>
-        <w:t>Created a class to interface AWS functionality with the app while maintaining abstraction between app layers.</w:t>
-      </w:r>
-      <w:r>
-        <w:rPr>
-          <w:sz w:val="20"/>
-          <w:szCs w:val="20"/>
-        </w:rPr>
-        <w:t xml:space="preserve"> This led to much easier debugging and reduced development time.</w:t>
-      </w:r>
-    </w:p>
-    <w:p>
-      <w:pPr>
-        <w:pStyle w:val="ListParagraph"/>
-        <w:numPr>
-          <w:ilvl w:val="0"/>
-          <w:numId w:val="8"/>
-        </w:numPr>
-        <w:rPr>
-          <w:sz w:val="20"/>
-          <w:szCs w:val="20"/>
-        </w:rPr>
-      </w:pPr>
-      <w:r>
-        <w:rPr>
-          <w:sz w:val="20"/>
-          <w:szCs w:val="20"/>
-        </w:rPr>
-        <w:t xml:space="preserve">Managed client communications </w:t>
-      </w:r>
-      <w:r>
-        <w:rPr>
-          <w:sz w:val="20"/>
-          <w:szCs w:val="20"/>
-        </w:rPr>
-        <w:t>to aid them in developing suitable business processes.</w:t>
-      </w:r>
-    </w:p>
-    <w:p>
-      <w:pPr>
-        <w:rPr>
-          <w:b/>
-          <w:bCs/>
-          <w:sz w:val="20"/>
-          <w:szCs w:val="20"/>
-        </w:rPr>
-      </w:pPr>
-      <w:r>
-        <w:rPr>
-          <w:b/>
-          <w:bCs/>
-          <w:sz w:val="20"/>
-          <w:szCs w:val="20"/>
-        </w:rPr>
-        <w:t xml:space="preserve">Technologies used: Java, </w:t>
-      </w:r>
-      <w:r>
-        <w:rPr>
-          <w:b/>
-          <w:bCs/>
-          <w:sz w:val="20"/>
-          <w:szCs w:val="20"/>
-        </w:rPr>
-        <w:t>Android</w:t>
-      </w:r>
-      <w:r>
-        <w:rPr>
-          <w:b/>
-          <w:bCs/>
-          <w:sz w:val="20"/>
-          <w:szCs w:val="20"/>
-        </w:rPr>
-        <w:t xml:space="preserve"> SDK</w:t>
-      </w:r>
-      <w:r>
-        <w:rPr>
-          <w:b/>
-          <w:bCs/>
-          <w:sz w:val="20"/>
-          <w:szCs w:val="20"/>
-        </w:rPr>
-        <w:t xml:space="preserve"> and Google APIs</w:t>
-      </w:r>
-      <w:r>
-        <w:rPr>
-          <w:b/>
-          <w:bCs/>
-          <w:sz w:val="20"/>
-          <w:szCs w:val="20"/>
-        </w:rPr>
-        <w:t xml:space="preserve">, AWS Amplify, </w:t>
-      </w:r>
-      <w:r>
-        <w:rPr>
-          <w:b/>
-          <w:bCs/>
-          <w:sz w:val="20"/>
-          <w:szCs w:val="20"/>
-        </w:rPr>
-        <w:t>AWS SimpleDB, AWS S3</w:t>
-      </w:r>
-    </w:p>
-    <w:p>
-      <w:pPr>
-        <w:pStyle w:val="Heading1"/>
-        <w:tabs>
-          <w:tab w:val="left" w:pos="180"/>
-        </w:tabs>
-        <w:ind w:left="180"/>
-        <w:rPr>
-          <w:sz w:val="36"/>
-          <w:szCs w:val="36"/>
-        </w:rPr>
-      </w:pPr>
-      <w:r>
-        <w:rPr>
-          <w:sz w:val="36"/>
-          <w:szCs w:val="36"/>
-        </w:rPr>
-        <w:t>Key Projects</w:t>
-      </w:r>
-    </w:p>
-    <w:p>
-      <w:pPr>
-        <w:pStyle w:val="Heading3"/>
-        <w:rPr>
-          <w:sz w:val="28"/>
-          <w:szCs w:val="28"/>
-        </w:rPr>
-      </w:pPr>
-      <w:r>
-        <w:rPr>
-          <w:sz w:val="28"/>
-          <w:szCs w:val="28"/>
-        </w:rPr>
-        <w:t>Diabetes Prediction</w:t>
-      </w:r>
-    </w:p>
-    <w:p>
-      <w:pPr>
-        <w:rPr>
-          <w:sz w:val="20"/>
-          <w:szCs w:val="20"/>
-        </w:rPr>
-      </w:pPr>
-      <w:r>
-        <w:rPr>
-          <w:sz w:val="20"/>
-          <w:szCs w:val="20"/>
-        </w:rPr>
-        <w:t xml:space="preserve">Android app with a Flask backend that performs diabetes prediction with </w:t>
-      </w:r>
-      <w:r>
-        <w:rPr>
-          <w:sz w:val="20"/>
-          <w:szCs w:val="20"/>
-        </w:rPr>
-        <w:t xml:space="preserve">an ensemble of 6 </w:t>
-      </w:r>
-      <w:r>
-        <w:rPr>
-          <w:sz w:val="20"/>
-          <w:szCs w:val="20"/>
-        </w:rPr>
-        <w:t>trained machine learning models</w:t>
-      </w:r>
-      <w:r>
-        <w:rPr>
-          <w:sz w:val="20"/>
-          <w:szCs w:val="20"/>
-        </w:rPr>
-        <w:t>.</w:t>
-      </w:r>
-    </w:p>
-    <w:p>
-      <w:pPr>
-        <w:pStyle w:val="ListParagraph"/>
-        <w:numPr>
-          <w:ilvl w:val="0"/>
-          <w:numId w:val="9"/>
-        </w:numPr>
-        <w:rPr>
-          <w:sz w:val="20"/>
-          <w:szCs w:val="20"/>
-        </w:rPr>
-      </w:pPr>
-      <w:r>
-        <w:rPr>
-          <w:sz w:val="20"/>
-          <w:szCs w:val="20"/>
-        </w:rPr>
-        <w:t xml:space="preserve">Designed application architecture </w:t>
-      </w:r>
-      <w:r>
-        <w:rPr>
-          <w:sz w:val="20"/>
-          <w:szCs w:val="20"/>
-        </w:rPr>
-        <w:t>from specification documents</w:t>
-      </w:r>
-      <w:r>
-        <w:rPr>
-          <w:sz w:val="20"/>
-          <w:szCs w:val="20"/>
-        </w:rPr>
-        <w:t xml:space="preserve">, which was used to develop detailed Agile based </w:t>
-      </w:r>
-      <w:r>
-        <w:rPr>
-          <w:sz w:val="20"/>
-          <w:szCs w:val="20"/>
-        </w:rPr>
-        <w:t>plan</w:t>
-      </w:r>
-      <w:r>
-        <w:rPr>
-          <w:sz w:val="20"/>
-          <w:szCs w:val="20"/>
-        </w:rPr>
-        <w:t xml:space="preserve"> for </w:t>
-      </w:r>
-      <w:r>
-        <w:rPr>
-          <w:sz w:val="20"/>
-          <w:szCs w:val="20"/>
-        </w:rPr>
-        <w:t xml:space="preserve">project </w:t>
-      </w:r>
-      <w:r>
-        <w:rPr>
-          <w:sz w:val="20"/>
-          <w:szCs w:val="20"/>
-        </w:rPr>
-        <w:t>development.</w:t>
-      </w:r>
-    </w:p>
-    <w:p>
-      <w:pPr>
-        <w:pStyle w:val="ListParagraph"/>
-        <w:numPr>
-          <w:ilvl w:val="0"/>
-          <w:numId w:val="9"/>
-        </w:numPr>
-        <w:rPr>
-          <w:sz w:val="20"/>
-          <w:szCs w:val="20"/>
-        </w:rPr>
-      </w:pPr>
-      <w:r>
-        <w:rPr>
-          <w:sz w:val="20"/>
-          <w:szCs w:val="20"/>
-        </w:rPr>
-        <w:t xml:space="preserve">Led a team of 4 developers to </w:t>
-      </w:r>
-      <w:r>
-        <w:rPr>
-          <w:sz w:val="20"/>
-          <w:szCs w:val="20"/>
-        </w:rPr>
-        <w:t xml:space="preserve">create </w:t>
-      </w:r>
-      <w:r>
-        <w:rPr>
-          <w:sz w:val="20"/>
-          <w:szCs w:val="20"/>
-        </w:rPr>
-        <w:t xml:space="preserve">UIs and Kotlin </w:t>
-      </w:r>
-      <w:r>
-        <w:rPr>
-          <w:sz w:val="20"/>
-          <w:szCs w:val="20"/>
-        </w:rPr>
-        <w:t xml:space="preserve">backend </w:t>
-      </w:r>
-      <w:r>
-        <w:rPr>
-          <w:sz w:val="20"/>
-          <w:szCs w:val="20"/>
-        </w:rPr>
-        <w:t>code, and delivered functionality on a tight deadline.</w:t>
-      </w:r>
-    </w:p>
-    <w:p>
-      <w:pPr>
-        <w:pStyle w:val="ListParagraph"/>
-        <w:numPr>
-          <w:ilvl w:val="0"/>
-          <w:numId w:val="9"/>
-        </w:numPr>
-        <w:rPr>
-          <w:sz w:val="20"/>
-          <w:szCs w:val="20"/>
-        </w:rPr>
-      </w:pPr>
-      <w:r>
-        <w:rPr>
-          <w:sz w:val="20"/>
-          <w:szCs w:val="20"/>
-        </w:rPr>
-        <w:t>Developed and deployed a Flask application to act as an API and serve as the backend for the Android app.</w:t>
-      </w:r>
-    </w:p>
-    <w:p>
-      <w:pPr>
-        <w:pStyle w:val="ListParagraph"/>
-        <w:numPr>
-          <w:ilvl w:val="0"/>
-          <w:numId w:val="9"/>
-        </w:numPr>
-        <w:rPr>
-          <w:sz w:val="20"/>
-          <w:szCs w:val="20"/>
-        </w:rPr>
-      </w:pPr>
-      <w:r>
-        <w:rPr>
-          <w:sz w:val="20"/>
-          <w:szCs w:val="20"/>
-        </w:rPr>
-        <w:t xml:space="preserve">Developed pipelined architecture for training </w:t>
-      </w:r>
-      <w:r>
-        <w:rPr>
-          <w:sz w:val="20"/>
-          <w:szCs w:val="20"/>
-        </w:rPr>
-        <w:t xml:space="preserve">and serializing </w:t>
-      </w:r>
-      <w:r>
-        <w:rPr>
-          <w:sz w:val="20"/>
-          <w:szCs w:val="20"/>
-        </w:rPr>
-        <w:t>6 models on the Pima Indians diabetes data set</w:t>
-      </w:r>
-      <w:r>
-        <w:rPr>
-          <w:sz w:val="20"/>
-          <w:szCs w:val="20"/>
-        </w:rPr>
-        <w:t xml:space="preserve">, which were then encapsulated into an ensemble and deployed using a Flask </w:t>
-      </w:r>
-      <w:r>
-        <w:rPr>
-          <w:sz w:val="20"/>
-          <w:szCs w:val="20"/>
-        </w:rPr>
-        <w:t>based API</w:t>
-      </w:r>
-    </w:p>
-    <w:p>
-      <w:pPr>
-        <w:rPr>
-          <w:sz w:val="20"/>
-          <w:szCs w:val="20"/>
-        </w:rPr>
-      </w:pPr>
-      <w:r>
-        <w:rPr>
-          <w:b/>
-          <w:bCs/>
-          <w:sz w:val="20"/>
-          <w:szCs w:val="20"/>
-        </w:rPr>
-        <w:t>Technologies used:</w:t>
-      </w:r>
-      <w:r>
-        <w:rPr>
-          <w:b/>
-          <w:bCs/>
-          <w:sz w:val="20"/>
-          <w:szCs w:val="20"/>
-        </w:rPr>
-        <w:t xml:space="preserve"> Kotlin, </w:t>
-      </w:r>
-      <w:r>
-        <w:rPr>
-          <w:b/>
-          <w:bCs/>
-          <w:sz w:val="20"/>
-          <w:szCs w:val="20"/>
-        </w:rPr>
-        <w:t>Android SDK</w:t>
-      </w:r>
-      <w:r>
-        <w:rPr>
-          <w:b/>
-          <w:bCs/>
-          <w:sz w:val="20"/>
-          <w:szCs w:val="20"/>
-        </w:rPr>
-        <w:t xml:space="preserve">, </w:t>
-      </w:r>
-      <w:r>
-        <w:rPr>
-          <w:b/>
-          <w:bCs/>
-          <w:sz w:val="20"/>
-          <w:szCs w:val="20"/>
-        </w:rPr>
-        <w:t>Flask, scikit-learn</w:t>
-      </w:r>
-    </w:p>
-    <w:p>
-      <w:pPr>
-        <w:pStyle w:val="Heading3"/>
-        <w:rPr>
-          <w:sz w:val="28"/>
-          <w:szCs w:val="28"/>
-        </w:rPr>
-      </w:pPr>
-      <w:r>
-        <w:rPr>
-          <w:sz w:val="28"/>
-          <w:szCs w:val="28"/>
-        </w:rPr>
-        <w:t xml:space="preserve">Random Question Paper Generator </w:t>
-      </w:r>
-    </w:p>
-    <w:p>
-      <w:pPr>
-        <w:rPr>
-          <w:sz w:val="20"/>
-          <w:szCs w:val="20"/>
-        </w:rPr>
-      </w:pPr>
-      <w:r>
-        <w:rPr>
-          <w:sz w:val="20"/>
-          <w:szCs w:val="20"/>
-        </w:rPr>
-        <w:t xml:space="preserve">Android </w:t>
-      </w:r>
-      <w:r>
-        <w:rPr>
-          <w:sz w:val="20"/>
-          <w:szCs w:val="20"/>
-        </w:rPr>
-        <w:t>and Web</w:t>
-      </w:r>
-      <w:r>
-        <w:rPr>
-          <w:sz w:val="20"/>
-          <w:szCs w:val="20"/>
-        </w:rPr>
-        <w:t xml:space="preserve"> </w:t>
-      </w:r>
-      <w:r>
-        <w:rPr>
-          <w:sz w:val="20"/>
-          <w:szCs w:val="20"/>
-        </w:rPr>
-        <w:t>app with a custom python backend that generates</w:t>
-      </w:r>
-      <w:r>
-        <w:rPr>
-          <w:sz w:val="20"/>
-          <w:szCs w:val="20"/>
-        </w:rPr>
-        <w:t xml:space="preserve"> custom</w:t>
-      </w:r>
-      <w:r>
-        <w:rPr>
-          <w:sz w:val="20"/>
-          <w:szCs w:val="20"/>
-        </w:rPr>
-        <w:t xml:space="preserve"> </w:t>
-      </w:r>
-      <w:r>
-        <w:rPr>
-          <w:sz w:val="20"/>
-          <w:szCs w:val="20"/>
-        </w:rPr>
-        <w:t>Question sets from a very large question bank database.</w:t>
-      </w:r>
-    </w:p>
-    <w:p>
-      <w:pPr>
-        <w:pStyle w:val="ListParagraph"/>
-        <w:numPr>
-          <w:ilvl w:val="0"/>
-          <w:numId w:val="10"/>
-        </w:numPr>
-        <w:rPr>
-          <w:sz w:val="20"/>
-          <w:szCs w:val="20"/>
-        </w:rPr>
-      </w:pPr>
-      <w:r>
-        <w:rPr>
-          <w:sz w:val="20"/>
-          <w:szCs w:val="20"/>
-        </w:rPr>
-        <w:t>Supervised</w:t>
-      </w:r>
-      <w:r>
-        <w:rPr>
-          <w:sz w:val="20"/>
-          <w:szCs w:val="20"/>
-        </w:rPr>
-        <w:t xml:space="preserve"> a team of 8 developers to design and develop </w:t>
-      </w:r>
-      <w:r>
-        <w:rPr>
-          <w:sz w:val="20"/>
-          <w:szCs w:val="20"/>
-        </w:rPr>
-        <w:t xml:space="preserve">a </w:t>
-      </w:r>
-      <w:r>
-        <w:rPr>
-          <w:sz w:val="20"/>
-          <w:szCs w:val="20"/>
-        </w:rPr>
-        <w:t>web application component</w:t>
-      </w:r>
-      <w:r>
-        <w:rPr>
-          <w:sz w:val="20"/>
-          <w:szCs w:val="20"/>
-        </w:rPr>
-        <w:t>, and kept development on track when half the team dropped out.</w:t>
-      </w:r>
-    </w:p>
-    <w:p>
-      <w:pPr>
-        <w:pStyle w:val="ListParagraph"/>
-        <w:numPr>
-          <w:ilvl w:val="0"/>
-          <w:numId w:val="10"/>
-        </w:numPr>
-        <w:rPr>
-          <w:sz w:val="20"/>
-          <w:szCs w:val="20"/>
-        </w:rPr>
-      </w:pPr>
-      <w:r>
-        <w:rPr>
-          <w:sz w:val="20"/>
-          <w:szCs w:val="20"/>
-        </w:rPr>
-        <w:t xml:space="preserve">Created a python application that connects to a </w:t>
-      </w:r>
-      <w:r>
-        <w:rPr>
-          <w:sz w:val="20"/>
-          <w:szCs w:val="20"/>
-        </w:rPr>
-        <w:t xml:space="preserve">MariaDB instance with 1000s of questions and generates </w:t>
-      </w:r>
-      <w:r>
-        <w:rPr>
-          <w:sz w:val="20"/>
-          <w:szCs w:val="20"/>
-        </w:rPr>
-        <w:t>a well-balanced question paper in 3 seconds.</w:t>
-      </w:r>
-    </w:p>
-    <w:p>
-      <w:pPr>
-        <w:pStyle w:val="ListParagraph"/>
-        <w:numPr>
-          <w:ilvl w:val="0"/>
-          <w:numId w:val="10"/>
-        </w:numPr>
-        <w:rPr>
-          <w:sz w:val="20"/>
-          <w:szCs w:val="20"/>
-        </w:rPr>
-      </w:pPr>
-      <w:r>
-        <w:rPr>
-          <w:sz w:val="20"/>
-          <w:szCs w:val="20"/>
-        </w:rPr>
-        <w:t xml:space="preserve">Optimized the python application and the database instance that reduced </w:t>
-      </w:r>
-      <w:r>
-        <w:rPr>
-          <w:sz w:val="20"/>
-          <w:szCs w:val="20"/>
-        </w:rPr>
-        <w:t xml:space="preserve">processing time by 12 seconds from 15 to 3 seconds, a reduction of </w:t>
-      </w:r>
-      <w:r>
-        <w:rPr>
-          <w:sz w:val="20"/>
-          <w:szCs w:val="20"/>
-        </w:rPr>
-        <w:t>500%.</w:t>
-      </w:r>
-    </w:p>
-    <w:p>
-      <w:pPr>
-        <w:pStyle w:val="ListParagraph"/>
-        <w:numPr>
-          <w:ilvl w:val="0"/>
-          <w:numId w:val="10"/>
-        </w:numPr>
-        <w:rPr>
-          <w:sz w:val="20"/>
-          <w:szCs w:val="20"/>
-        </w:rPr>
-      </w:pPr>
-      <w:r>
-        <w:rPr>
-          <w:sz w:val="20"/>
-          <w:szCs w:val="20"/>
-        </w:rPr>
-        <w:t xml:space="preserve">Ported the web app to an Android app </w:t>
-      </w:r>
-      <w:r>
-        <w:rPr>
-          <w:sz w:val="20"/>
-          <w:szCs w:val="20"/>
-        </w:rPr>
-        <w:t xml:space="preserve">using WebView, which now </w:t>
-      </w:r>
-      <w:r>
-        <w:rPr>
-          <w:sz w:val="20"/>
-          <w:szCs w:val="20"/>
-        </w:rPr>
-        <w:t>eased app use on mobile devices.</w:t>
-      </w:r>
-    </w:p>
-    <w:p>
-      <w:pPr>
-        <w:rPr>
-          <w:sz w:val="20"/>
-          <w:szCs w:val="20"/>
-        </w:rPr>
-      </w:pPr>
-      <w:r>
-        <w:rPr>
-          <w:b/>
-          <w:bCs/>
-          <w:sz w:val="20"/>
-          <w:szCs w:val="20"/>
-        </w:rPr>
-        <w:t>Technologies used:</w:t>
-      </w:r>
-      <w:r>
-        <w:rPr>
-          <w:b/>
-          <w:bCs/>
-          <w:sz w:val="20"/>
-          <w:szCs w:val="20"/>
-        </w:rPr>
-        <w:t xml:space="preserve"> </w:t>
-      </w:r>
-      <w:r>
-        <w:rPr>
-          <w:b/>
-          <w:bCs/>
-          <w:sz w:val="20"/>
-          <w:szCs w:val="20"/>
-        </w:rPr>
-        <w:t>Android SDK</w:t>
-      </w:r>
-      <w:r>
-        <w:rPr>
-          <w:b/>
-          <w:bCs/>
-          <w:sz w:val="20"/>
-          <w:szCs w:val="20"/>
-        </w:rPr>
-        <w:t xml:space="preserve">, </w:t>
-      </w:r>
-      <w:r>
-        <w:rPr>
-          <w:b/>
-          <w:bCs/>
-          <w:sz w:val="20"/>
-          <w:szCs w:val="20"/>
-        </w:rPr>
-        <w:t>SQL, MariaDB</w:t>
-      </w:r>
-    </w:p>
-    <w:p>
-      <w:pPr>
-        <w:pStyle w:val="Heading3"/>
-        <w:rPr>
-          <w:sz w:val="28"/>
-          <w:szCs w:val="28"/>
-        </w:rPr>
-      </w:pPr>
-      <w:r>
-        <w:rPr>
-          <w:sz w:val="28"/>
-          <w:szCs w:val="28"/>
-        </w:rPr>
-        <w:t>Machine Learning Projects</w:t>
-      </w:r>
-    </w:p>
-    <w:p>
-      <w:pPr>
-        <w:pStyle w:val="ListParagraph"/>
-        <w:numPr>
-          <w:ilvl w:val="0"/>
-          <w:numId w:val="15"/>
-        </w:numPr>
-        <w:rPr>
-          <w:vertAlign w:val="subscript"/>
-        </w:rPr>
-      </w:pPr>
-      <w:r>
-        <w:t xml:space="preserve">Developed </w:t>
-      </w:r>
-      <w:r>
-        <w:t xml:space="preserve">models for the following datasets: Pima Indians Diabetes dataset, </w:t>
-      </w:r>
-      <w:r>
-        <w:t>Boston Housing dataset, Iris flowers dataset.</w:t>
-      </w:r>
-    </w:p>
-    <w:p>
-      <w:pPr>
-        <w:pStyle w:val="ListParagraph"/>
-        <w:numPr>
-          <w:ilvl w:val="0"/>
-          <w:numId w:val="14"/>
-        </w:numPr>
-      </w:pPr>
-      <w:r>
-        <w:t>Analyzed the StackOverflow 2019 developer survey.</w:t>
-      </w:r>
-    </w:p>
-    <w:p>
-      <w:pPr>
-        <w:pStyle w:val="Heading3"/>
-        <w:rPr>
-          <w:sz w:val="28"/>
-          <w:szCs w:val="28"/>
-        </w:rPr>
-      </w:pPr>
-      <w:r>
-        <w:rPr>
-          <w:sz w:val="28"/>
-          <w:szCs w:val="28"/>
-        </w:rPr>
-        <w:t>Echo Music Player</w:t>
-      </w:r>
-    </w:p>
-    <w:p>
-      <w:pPr>
-        <w:pStyle w:val="ListParagraph"/>
-        <w:numPr>
-          <w:ilvl w:val="0"/>
-          <w:numId w:val="13"/>
-        </w:numPr>
-        <w:rPr>
-          <w:sz w:val="20"/>
-          <w:szCs w:val="20"/>
-        </w:rPr>
-      </w:pPr>
-      <w:r>
-        <w:rPr>
-          <w:sz w:val="20"/>
-          <w:szCs w:val="20"/>
-        </w:rPr>
-        <w:t>Developed music player Android application using Kotlin.</w:t>
-      </w:r>
-    </w:p>
-    <w:p>
-      <w:r>
-        <w:rPr>
-          <w:b/>
-          <w:bCs/>
-          <w:sz w:val="20"/>
-          <w:szCs w:val="20"/>
-        </w:rPr>
-        <w:t>Technologies used:</w:t>
-      </w:r>
-      <w:r>
-        <w:rPr>
-          <w:b/>
-          <w:bCs/>
-          <w:sz w:val="20"/>
-          <w:szCs w:val="20"/>
-        </w:rPr>
-        <w:t xml:space="preserve"> Kotlin</w:t>
-      </w:r>
-    </w:p>
-    <w:p>
-      <w:pPr>
-        <w:pStyle w:val="Heading1"/>
-      </w:pPr>
-      <w:r>
-        <w:t>Education</w:t>
-      </w:r>
-    </w:p>
-    <w:p>
-      <w:r>
-        <w:rPr>
-          <w:b/>
-          <w:bCs/>
-        </w:rPr>
-        <w:t>B</w:t>
-      </w:r>
-      <w:r>
-        <w:rPr>
-          <w:b/>
-          <w:bCs/>
-        </w:rPr>
-        <w:t>achelor of</w:t>
-      </w:r>
-      <w:r>
-        <w:rPr>
-          <w:b/>
-          <w:bCs/>
-        </w:rPr>
-        <w:t xml:space="preserve"> Tech</w:t>
-      </w:r>
-      <w:r>
-        <w:rPr>
-          <w:b/>
-          <w:bCs/>
-        </w:rPr>
-        <w:t>nology in</w:t>
-      </w:r>
-      <w:r>
-        <w:rPr>
-          <w:b/>
-          <w:bCs/>
-        </w:rPr>
-        <w:t xml:space="preserve"> C</w:t>
-      </w:r>
-      <w:r>
-        <w:rPr>
-          <w:b/>
-          <w:bCs/>
-        </w:rPr>
-        <w:t xml:space="preserve">omputer </w:t>
-      </w:r>
-      <w:r>
-        <w:rPr>
-          <w:b/>
-          <w:bCs/>
-        </w:rPr>
-        <w:t>S</w:t>
-      </w:r>
-      <w:r>
-        <w:rPr>
-          <w:b/>
-          <w:bCs/>
-        </w:rPr>
-        <w:t xml:space="preserve">cience and </w:t>
-      </w:r>
-      <w:r>
-        <w:rPr>
-          <w:b/>
-          <w:bCs/>
-        </w:rPr>
-        <w:t>E</w:t>
-      </w:r>
-      <w:r>
-        <w:rPr>
-          <w:b/>
-          <w:bCs/>
-        </w:rPr>
-        <w:t>ngineering</w:t>
-      </w:r>
-      <w:r>
-        <w:t xml:space="preserve">, CGPA:9.1/10, </w:t>
-      </w:r>
-      <w:r>
-        <w:t>2016-2020, from JIS University</w:t>
-      </w:r>
-      <w:r>
-        <w:t>, Kolkata.</w:t>
-      </w:r>
-    </w:p>
-    <w:p>
-      <w:r>
-        <w:rPr>
-          <w:b/>
-          <w:bCs/>
-        </w:rPr>
-        <w:t>Certifications</w:t>
-      </w:r>
-      <w:r>
-        <w:t xml:space="preserve"> in </w:t>
-      </w:r>
-      <w:r>
-        <w:t>Android development</w:t>
-      </w:r>
-      <w:r>
-        <w:t xml:space="preserve">, </w:t>
-      </w:r>
-      <w:r>
-        <w:t>Machine Learning, DBMS</w:t>
-      </w:r>
-      <w:r>
-        <w:t>, AWS DeepComposer</w:t>
-      </w:r>
-      <w:r>
-        <w:t xml:space="preserve"> </w:t>
-      </w:r>
-      <w:r>
-        <w:t>from NPTEL</w:t>
-      </w:r>
-      <w:r>
-        <w:t>, Udacity</w:t>
-      </w:r>
-      <w:r>
-        <w:t xml:space="preserve"> &amp; InternShala.</w:t>
-      </w:r>
-    </w:p>
+    <w:p/>
     <w:sectPr>
       <w:pgSz w:w="16834" w:h="31680" w:code="9"/>
       <w:pgMar w:top="720" w:right="720" w:bottom="720" w:left="720" w:header="1440" w:footer="1440" w:gutter="0"/>
@@ -2968,6 +2991,119 @@
     </w:lvl>
   </w:abstractNum>
   <w:abstractNum w:abstractNumId="8" w15:restartNumberingAfterBreak="0">
+    <w:nsid w:val="52A65E51"/>
+    <w:multiLevelType w:val="hybridMultilevel"/>
+    <w:tmpl w:val="474CBDBE"/>
+    <w:lvl w:ilvl="0" w:tplc="04090001">
+      <w:start w:val="1"/>
+      <w:numFmt w:val="bullet"/>
+      <w:lvlText w:val=""/>
+      <w:lvlJc w:val="left"/>
+      <w:pPr>
+        <w:ind w:left="720" w:hanging="360"/>
+      </w:pPr>
+      <w:rPr>
+        <w:rFonts w:ascii="Symbol" w:hAnsi="Symbol" w:hint="default"/>
+      </w:rPr>
+    </w:lvl>
+    <w:lvl w:ilvl="1" w:tplc="04090003" w:tentative="1">
+      <w:start w:val="1"/>
+      <w:numFmt w:val="bullet"/>
+      <w:lvlText w:val="o"/>
+      <w:lvlJc w:val="left"/>
+      <w:pPr>
+        <w:ind w:left="1440" w:hanging="360"/>
+      </w:pPr>
+      <w:rPr>
+        <w:rFonts w:ascii="Courier New" w:hAnsi="Courier New" w:cs="Courier New" w:hint="default"/>
+      </w:rPr>
+    </w:lvl>
+    <w:lvl w:ilvl="2" w:tplc="04090005" w:tentative="1">
+      <w:start w:val="1"/>
+      <w:numFmt w:val="bullet"/>
+      <w:lvlText w:val=""/>
+      <w:lvlJc w:val="left"/>
+      <w:pPr>
+        <w:ind w:left="2160" w:hanging="360"/>
+      </w:pPr>
+      <w:rPr>
+        <w:rFonts w:ascii="Wingdings" w:hAnsi="Wingdings" w:hint="default"/>
+      </w:rPr>
+    </w:lvl>
+    <w:lvl w:ilvl="3" w:tplc="04090001" w:tentative="1">
+      <w:start w:val="1"/>
+      <w:numFmt w:val="bullet"/>
+      <w:lvlText w:val=""/>
+      <w:lvlJc w:val="left"/>
+      <w:pPr>
+        <w:ind w:left="2880" w:hanging="360"/>
+      </w:pPr>
+      <w:rPr>
+        <w:rFonts w:ascii="Symbol" w:hAnsi="Symbol" w:hint="default"/>
+      </w:rPr>
+    </w:lvl>
+    <w:lvl w:ilvl="4" w:tplc="04090003" w:tentative="1">
+      <w:start w:val="1"/>
+      <w:numFmt w:val="bullet"/>
+      <w:lvlText w:val="o"/>
+      <w:lvlJc w:val="left"/>
+      <w:pPr>
+        <w:ind w:left="3600" w:hanging="360"/>
+      </w:pPr>
+      <w:rPr>
+        <w:rFonts w:ascii="Courier New" w:hAnsi="Courier New" w:cs="Courier New" w:hint="default"/>
+      </w:rPr>
+    </w:lvl>
+    <w:lvl w:ilvl="5" w:tplc="04090005" w:tentative="1">
+      <w:start w:val="1"/>
+      <w:numFmt w:val="bullet"/>
+      <w:lvlText w:val=""/>
+      <w:lvlJc w:val="left"/>
+      <w:pPr>
+        <w:ind w:left="4320" w:hanging="360"/>
+      </w:pPr>
+      <w:rPr>
+        <w:rFonts w:ascii="Wingdings" w:hAnsi="Wingdings" w:hint="default"/>
+      </w:rPr>
+    </w:lvl>
+    <w:lvl w:ilvl="6" w:tplc="04090001" w:tentative="1">
+      <w:start w:val="1"/>
+      <w:numFmt w:val="bullet"/>
+      <w:lvlText w:val=""/>
+      <w:lvlJc w:val="left"/>
+      <w:pPr>
+        <w:ind w:left="5040" w:hanging="360"/>
+      </w:pPr>
+      <w:rPr>
+        <w:rFonts w:ascii="Symbol" w:hAnsi="Symbol" w:hint="default"/>
+      </w:rPr>
+    </w:lvl>
+    <w:lvl w:ilvl="7" w:tplc="04090003" w:tentative="1">
+      <w:start w:val="1"/>
+      <w:numFmt w:val="bullet"/>
+      <w:lvlText w:val="o"/>
+      <w:lvlJc w:val="left"/>
+      <w:pPr>
+        <w:ind w:left="5760" w:hanging="360"/>
+      </w:pPr>
+      <w:rPr>
+        <w:rFonts w:ascii="Courier New" w:hAnsi="Courier New" w:cs="Courier New" w:hint="default"/>
+      </w:rPr>
+    </w:lvl>
+    <w:lvl w:ilvl="8" w:tplc="04090005" w:tentative="1">
+      <w:start w:val="1"/>
+      <w:numFmt w:val="bullet"/>
+      <w:lvlText w:val=""/>
+      <w:lvlJc w:val="left"/>
+      <w:pPr>
+        <w:ind w:left="6480" w:hanging="360"/>
+      </w:pPr>
+      <w:rPr>
+        <w:rFonts w:ascii="Wingdings" w:hAnsi="Wingdings" w:hint="default"/>
+      </w:rPr>
+    </w:lvl>
+  </w:abstractNum>
+  <w:abstractNum w:abstractNumId="9" w15:restartNumberingAfterBreak="0">
     <w:nsid w:val="59CB04E0"/>
     <w:multiLevelType w:val="multilevel"/>
     <w:tmpl w:val="FACE6B04"/>
@@ -3083,7 +3219,7 @@
       </w:pPr>
     </w:lvl>
   </w:abstractNum>
-  <w:abstractNum w:abstractNumId="9" w15:restartNumberingAfterBreak="0">
+  <w:abstractNum w:abstractNumId="10" w15:restartNumberingAfterBreak="0">
     <w:nsid w:val="68FB3222"/>
     <w:multiLevelType w:val="hybridMultilevel"/>
     <w:tmpl w:val="290054EE"/>
@@ -3196,7 +3332,7 @@
       </w:rPr>
     </w:lvl>
   </w:abstractNum>
-  <w:abstractNum w:abstractNumId="10" w15:restartNumberingAfterBreak="0">
+  <w:abstractNum w:abstractNumId="11" w15:restartNumberingAfterBreak="0">
     <w:nsid w:val="6BEA4C4D"/>
     <w:multiLevelType w:val="hybridMultilevel"/>
     <w:tmpl w:val="A2C6189E"/>
@@ -3337,7 +3473,233 @@
       </w:rPr>
     </w:lvl>
   </w:abstractNum>
-  <w:abstractNum w:abstractNumId="11" w15:restartNumberingAfterBreak="0">
+  <w:abstractNum w:abstractNumId="12" w15:restartNumberingAfterBreak="0">
+    <w:nsid w:val="6C067397"/>
+    <w:multiLevelType w:val="hybridMultilevel"/>
+    <w:tmpl w:val="52FE742A"/>
+    <w:lvl w:ilvl="0" w:tplc="04090001">
+      <w:start w:val="1"/>
+      <w:numFmt w:val="bullet"/>
+      <w:lvlText w:val=""/>
+      <w:lvlJc w:val="left"/>
+      <w:pPr>
+        <w:ind w:left="720" w:hanging="360"/>
+      </w:pPr>
+      <w:rPr>
+        <w:rFonts w:ascii="Symbol" w:hAnsi="Symbol" w:hint="default"/>
+      </w:rPr>
+    </w:lvl>
+    <w:lvl w:ilvl="1" w:tplc="04090003" w:tentative="1">
+      <w:start w:val="1"/>
+      <w:numFmt w:val="bullet"/>
+      <w:lvlText w:val="o"/>
+      <w:lvlJc w:val="left"/>
+      <w:pPr>
+        <w:ind w:left="1440" w:hanging="360"/>
+      </w:pPr>
+      <w:rPr>
+        <w:rFonts w:ascii="Courier New" w:hAnsi="Courier New" w:cs="Courier New" w:hint="default"/>
+      </w:rPr>
+    </w:lvl>
+    <w:lvl w:ilvl="2" w:tplc="04090005" w:tentative="1">
+      <w:start w:val="1"/>
+      <w:numFmt w:val="bullet"/>
+      <w:lvlText w:val=""/>
+      <w:lvlJc w:val="left"/>
+      <w:pPr>
+        <w:ind w:left="2160" w:hanging="360"/>
+      </w:pPr>
+      <w:rPr>
+        <w:rFonts w:ascii="Wingdings" w:hAnsi="Wingdings" w:hint="default"/>
+      </w:rPr>
+    </w:lvl>
+    <w:lvl w:ilvl="3" w:tplc="04090001" w:tentative="1">
+      <w:start w:val="1"/>
+      <w:numFmt w:val="bullet"/>
+      <w:lvlText w:val=""/>
+      <w:lvlJc w:val="left"/>
+      <w:pPr>
+        <w:ind w:left="2880" w:hanging="360"/>
+      </w:pPr>
+      <w:rPr>
+        <w:rFonts w:ascii="Symbol" w:hAnsi="Symbol" w:hint="default"/>
+      </w:rPr>
+    </w:lvl>
+    <w:lvl w:ilvl="4" w:tplc="04090003" w:tentative="1">
+      <w:start w:val="1"/>
+      <w:numFmt w:val="bullet"/>
+      <w:lvlText w:val="o"/>
+      <w:lvlJc w:val="left"/>
+      <w:pPr>
+        <w:ind w:left="3600" w:hanging="360"/>
+      </w:pPr>
+      <w:rPr>
+        <w:rFonts w:ascii="Courier New" w:hAnsi="Courier New" w:cs="Courier New" w:hint="default"/>
+      </w:rPr>
+    </w:lvl>
+    <w:lvl w:ilvl="5" w:tplc="04090005" w:tentative="1">
+      <w:start w:val="1"/>
+      <w:numFmt w:val="bullet"/>
+      <w:lvlText w:val=""/>
+      <w:lvlJc w:val="left"/>
+      <w:pPr>
+        <w:ind w:left="4320" w:hanging="360"/>
+      </w:pPr>
+      <w:rPr>
+        <w:rFonts w:ascii="Wingdings" w:hAnsi="Wingdings" w:hint="default"/>
+      </w:rPr>
+    </w:lvl>
+    <w:lvl w:ilvl="6" w:tplc="04090001" w:tentative="1">
+      <w:start w:val="1"/>
+      <w:numFmt w:val="bullet"/>
+      <w:lvlText w:val=""/>
+      <w:lvlJc w:val="left"/>
+      <w:pPr>
+        <w:ind w:left="5040" w:hanging="360"/>
+      </w:pPr>
+      <w:rPr>
+        <w:rFonts w:ascii="Symbol" w:hAnsi="Symbol" w:hint="default"/>
+      </w:rPr>
+    </w:lvl>
+    <w:lvl w:ilvl="7" w:tplc="04090003" w:tentative="1">
+      <w:start w:val="1"/>
+      <w:numFmt w:val="bullet"/>
+      <w:lvlText w:val="o"/>
+      <w:lvlJc w:val="left"/>
+      <w:pPr>
+        <w:ind w:left="5760" w:hanging="360"/>
+      </w:pPr>
+      <w:rPr>
+        <w:rFonts w:ascii="Courier New" w:hAnsi="Courier New" w:cs="Courier New" w:hint="default"/>
+      </w:rPr>
+    </w:lvl>
+    <w:lvl w:ilvl="8" w:tplc="04090005" w:tentative="1">
+      <w:start w:val="1"/>
+      <w:numFmt w:val="bullet"/>
+      <w:lvlText w:val=""/>
+      <w:lvlJc w:val="left"/>
+      <w:pPr>
+        <w:ind w:left="6480" w:hanging="360"/>
+      </w:pPr>
+      <w:rPr>
+        <w:rFonts w:ascii="Wingdings" w:hAnsi="Wingdings" w:hint="default"/>
+      </w:rPr>
+    </w:lvl>
+  </w:abstractNum>
+  <w:abstractNum w:abstractNumId="13" w15:restartNumberingAfterBreak="0">
+    <w:nsid w:val="6CB64EC3"/>
+    <w:multiLevelType w:val="hybridMultilevel"/>
+    <w:tmpl w:val="A7607D36"/>
+    <w:lvl w:ilvl="0" w:tplc="04090001">
+      <w:start w:val="1"/>
+      <w:numFmt w:val="bullet"/>
+      <w:lvlText w:val=""/>
+      <w:lvlJc w:val="left"/>
+      <w:pPr>
+        <w:ind w:left="720" w:hanging="360"/>
+      </w:pPr>
+      <w:rPr>
+        <w:rFonts w:ascii="Symbol" w:hAnsi="Symbol" w:hint="default"/>
+      </w:rPr>
+    </w:lvl>
+    <w:lvl w:ilvl="1" w:tplc="04090003" w:tentative="1">
+      <w:start w:val="1"/>
+      <w:numFmt w:val="bullet"/>
+      <w:lvlText w:val="o"/>
+      <w:lvlJc w:val="left"/>
+      <w:pPr>
+        <w:ind w:left="1440" w:hanging="360"/>
+      </w:pPr>
+      <w:rPr>
+        <w:rFonts w:ascii="Courier New" w:hAnsi="Courier New" w:cs="Courier New" w:hint="default"/>
+      </w:rPr>
+    </w:lvl>
+    <w:lvl w:ilvl="2" w:tplc="04090005" w:tentative="1">
+      <w:start w:val="1"/>
+      <w:numFmt w:val="bullet"/>
+      <w:lvlText w:val=""/>
+      <w:lvlJc w:val="left"/>
+      <w:pPr>
+        <w:ind w:left="2160" w:hanging="360"/>
+      </w:pPr>
+      <w:rPr>
+        <w:rFonts w:ascii="Wingdings" w:hAnsi="Wingdings" w:hint="default"/>
+      </w:rPr>
+    </w:lvl>
+    <w:lvl w:ilvl="3" w:tplc="04090001" w:tentative="1">
+      <w:start w:val="1"/>
+      <w:numFmt w:val="bullet"/>
+      <w:lvlText w:val=""/>
+      <w:lvlJc w:val="left"/>
+      <w:pPr>
+        <w:ind w:left="2880" w:hanging="360"/>
+      </w:pPr>
+      <w:rPr>
+        <w:rFonts w:ascii="Symbol" w:hAnsi="Symbol" w:hint="default"/>
+      </w:rPr>
+    </w:lvl>
+    <w:lvl w:ilvl="4" w:tplc="04090003" w:tentative="1">
+      <w:start w:val="1"/>
+      <w:numFmt w:val="bullet"/>
+      <w:lvlText w:val="o"/>
+      <w:lvlJc w:val="left"/>
+      <w:pPr>
+        <w:ind w:left="3600" w:hanging="360"/>
+      </w:pPr>
+      <w:rPr>
+        <w:rFonts w:ascii="Courier New" w:hAnsi="Courier New" w:cs="Courier New" w:hint="default"/>
+      </w:rPr>
+    </w:lvl>
+    <w:lvl w:ilvl="5" w:tplc="04090005" w:tentative="1">
+      <w:start w:val="1"/>
+      <w:numFmt w:val="bullet"/>
+      <w:lvlText w:val=""/>
+      <w:lvlJc w:val="left"/>
+      <w:pPr>
+        <w:ind w:left="4320" w:hanging="360"/>
+      </w:pPr>
+      <w:rPr>
+        <w:rFonts w:ascii="Wingdings" w:hAnsi="Wingdings" w:hint="default"/>
+      </w:rPr>
+    </w:lvl>
+    <w:lvl w:ilvl="6" w:tplc="04090001" w:tentative="1">
+      <w:start w:val="1"/>
+      <w:numFmt w:val="bullet"/>
+      <w:lvlText w:val=""/>
+      <w:lvlJc w:val="left"/>
+      <w:pPr>
+        <w:ind w:left="5040" w:hanging="360"/>
+      </w:pPr>
+      <w:rPr>
+        <w:rFonts w:ascii="Symbol" w:hAnsi="Symbol" w:hint="default"/>
+      </w:rPr>
+    </w:lvl>
+    <w:lvl w:ilvl="7" w:tplc="04090003" w:tentative="1">
+      <w:start w:val="1"/>
+      <w:numFmt w:val="bullet"/>
+      <w:lvlText w:val="o"/>
+      <w:lvlJc w:val="left"/>
+      <w:pPr>
+        <w:ind w:left="5760" w:hanging="360"/>
+      </w:pPr>
+      <w:rPr>
+        <w:rFonts w:ascii="Courier New" w:hAnsi="Courier New" w:cs="Courier New" w:hint="default"/>
+      </w:rPr>
+    </w:lvl>
+    <w:lvl w:ilvl="8" w:tplc="04090005" w:tentative="1">
+      <w:start w:val="1"/>
+      <w:numFmt w:val="bullet"/>
+      <w:lvlText w:val=""/>
+      <w:lvlJc w:val="left"/>
+      <w:pPr>
+        <w:ind w:left="6480" w:hanging="360"/>
+      </w:pPr>
+      <w:rPr>
+        <w:rFonts w:ascii="Wingdings" w:hAnsi="Wingdings" w:hint="default"/>
+      </w:rPr>
+    </w:lvl>
+  </w:abstractNum>
+  <w:abstractNum w:abstractNumId="14" w15:restartNumberingAfterBreak="0">
     <w:nsid w:val="6FBE2252"/>
     <w:multiLevelType w:val="hybridMultilevel"/>
     <w:tmpl w:val="C98EF4A0"/>
@@ -3451,10 +3813,10 @@
     </w:lvl>
   </w:abstractNum>
   <w:num w:numId="1">
-    <w:abstractNumId w:val="10"/>
+    <w:abstractNumId w:val="11"/>
   </w:num>
   <w:num w:numId="2">
-    <w:abstractNumId w:val="10"/>
+    <w:abstractNumId w:val="11"/>
   </w:num>
   <w:num w:numId="3">
     <w:abstractNumId w:val="3"/>
@@ -3463,13 +3825,13 @@
     <w:abstractNumId w:val="2"/>
   </w:num>
   <w:num w:numId="5">
-    <w:abstractNumId w:val="8"/>
+    <w:abstractNumId w:val="9"/>
   </w:num>
   <w:num w:numId="6">
-    <w:abstractNumId w:val="8"/>
+    <w:abstractNumId w:val="9"/>
   </w:num>
   <w:num w:numId="7">
-    <w:abstractNumId w:val="8"/>
+    <w:abstractNumId w:val="9"/>
   </w:num>
   <w:num w:numId="8">
     <w:abstractNumId w:val="4"/>
@@ -3484,7 +3846,7 @@
     <w:abstractNumId w:val="0"/>
   </w:num>
   <w:num w:numId="12">
-    <w:abstractNumId w:val="11"/>
+    <w:abstractNumId w:val="14"/>
   </w:num>
   <w:num w:numId="13">
     <w:abstractNumId w:val="7"/>
@@ -3493,7 +3855,16 @@
     <w:abstractNumId w:val="6"/>
   </w:num>
   <w:num w:numId="15">
-    <w:abstractNumId w:val="9"/>
+    <w:abstractNumId w:val="10"/>
+  </w:num>
+  <w:num w:numId="16">
+    <w:abstractNumId w:val="8"/>
+  </w:num>
+  <w:num w:numId="17">
+    <w:abstractNumId w:val="12"/>
+  </w:num>
+  <w:num w:numId="18">
+    <w:abstractNumId w:val="13"/>
   </w:num>
 </w:numbering>
 </file>
@@ -3997,7 +4368,6 @@
     <w:next w:val="Normal"/>
     <w:link w:val="Heading5Char"/>
     <w:uiPriority w:val="9"/>
-    <w:semiHidden/>
     <w:unhideWhenUsed/>
     <w:qFormat/>
     <w:rsid w:val="006C3B98"/>
@@ -4551,7 +4921,6 @@
     <w:basedOn w:val="DefaultParagraphFont"/>
     <w:link w:val="Heading5"/>
     <w:uiPriority w:val="9"/>
-    <w:semiHidden/>
     <w:rsid w:val="006C3B98"/>
     <w:rPr>
       <w:rFonts w:asciiTheme="majorHAnsi" w:eastAsiaTheme="majorEastAsia" w:hAnsiTheme="majorHAnsi" w:cstheme="majorBidi"/>

</xml_diff>